<commit_message>
Fin de Helium en version grid
</commit_message>
<xml_diff>
--- a/03 - Databases/02 Exercice Videos/Dix sites de streaming vidéo.docx
+++ b/03 - Databases/02 Exercice Videos/Dix sites de streaming vidéo.docx
@@ -558,6 +558,7 @@
                 <w:szCs w:val="20"/>
               </w:rPr>
             </w:pPr>
+            <w:proofErr w:type="spellStart"/>
             <w:r>
               <w:rPr>
                 <w:sz w:val="20"/>
@@ -565,6 +566,7 @@
               </w:rPr>
               <w:t>Client_id</w:t>
             </w:r>
+            <w:proofErr w:type="spellEnd"/>
           </w:p>
         </w:tc>
         <w:tc>
@@ -700,6 +702,7 @@
                 <w:szCs w:val="20"/>
               </w:rPr>
             </w:pPr>
+            <w:proofErr w:type="spellStart"/>
             <w:r>
               <w:rPr>
                 <w:sz w:val="20"/>
@@ -707,6 +710,7 @@
               </w:rPr>
               <w:t>Client_nom</w:t>
             </w:r>
+            <w:proofErr w:type="spellEnd"/>
           </w:p>
         </w:tc>
         <w:tc>
@@ -845,6 +849,7 @@
                 <w:szCs w:val="20"/>
               </w:rPr>
             </w:pPr>
+            <w:proofErr w:type="spellStart"/>
             <w:r>
               <w:rPr>
                 <w:sz w:val="20"/>
@@ -852,6 +857,7 @@
               </w:rPr>
               <w:t>Client_prenom</w:t>
             </w:r>
+            <w:proofErr w:type="spellEnd"/>
           </w:p>
         </w:tc>
         <w:tc>
@@ -987,6 +993,7 @@
                 <w:szCs w:val="20"/>
               </w:rPr>
             </w:pPr>
+            <w:proofErr w:type="spellStart"/>
             <w:r>
               <w:rPr>
                 <w:sz w:val="20"/>
@@ -994,6 +1001,7 @@
               </w:rPr>
               <w:t>Client_date_naissance</w:t>
             </w:r>
+            <w:proofErr w:type="spellEnd"/>
           </w:p>
         </w:tc>
         <w:tc>
@@ -1146,6 +1154,7 @@
                 <w:szCs w:val="20"/>
               </w:rPr>
             </w:pPr>
+            <w:proofErr w:type="spellStart"/>
             <w:r>
               <w:rPr>
                 <w:sz w:val="20"/>
@@ -1160,6 +1169,7 @@
               </w:rPr>
               <w:t>lient_solde</w:t>
             </w:r>
+            <w:proofErr w:type="spellEnd"/>
           </w:p>
         </w:tc>
         <w:tc>
@@ -1326,6 +1336,7 @@
                 <w:szCs w:val="20"/>
               </w:rPr>
             </w:pPr>
+            <w:proofErr w:type="spellStart"/>
             <w:r>
               <w:rPr>
                 <w:sz w:val="20"/>
@@ -1333,6 +1344,7 @@
               </w:rPr>
               <w:t>Film_id</w:t>
             </w:r>
+            <w:proofErr w:type="spellEnd"/>
           </w:p>
         </w:tc>
         <w:tc>
@@ -1471,6 +1483,7 @@
                 <w:szCs w:val="20"/>
               </w:rPr>
             </w:pPr>
+            <w:proofErr w:type="spellStart"/>
             <w:r>
               <w:rPr>
                 <w:sz w:val="20"/>
@@ -1478,6 +1491,7 @@
               </w:rPr>
               <w:t>Film_titre</w:t>
             </w:r>
+            <w:proofErr w:type="spellEnd"/>
           </w:p>
         </w:tc>
         <w:tc>
@@ -1613,6 +1627,7 @@
                 <w:szCs w:val="20"/>
               </w:rPr>
             </w:pPr>
+            <w:proofErr w:type="spellStart"/>
             <w:r>
               <w:rPr>
                 <w:sz w:val="20"/>
@@ -1620,6 +1635,7 @@
               </w:rPr>
               <w:t>Film_duree</w:t>
             </w:r>
+            <w:proofErr w:type="spellEnd"/>
           </w:p>
         </w:tc>
         <w:tc>
@@ -1760,6 +1776,7 @@
                 <w:szCs w:val="20"/>
               </w:rPr>
             </w:pPr>
+            <w:proofErr w:type="spellStart"/>
             <w:r>
               <w:rPr>
                 <w:sz w:val="20"/>
@@ -1767,6 +1784,7 @@
               </w:rPr>
               <w:t>Video_id</w:t>
             </w:r>
+            <w:proofErr w:type="spellEnd"/>
           </w:p>
         </w:tc>
         <w:tc>
@@ -1902,6 +1920,7 @@
                 <w:szCs w:val="20"/>
               </w:rPr>
             </w:pPr>
+            <w:proofErr w:type="spellStart"/>
             <w:r>
               <w:rPr>
                 <w:sz w:val="20"/>
@@ -1909,6 +1928,7 @@
               </w:rPr>
               <w:t>Video_version</w:t>
             </w:r>
+            <w:proofErr w:type="spellEnd"/>
           </w:p>
         </w:tc>
         <w:tc>
@@ -1935,7 +1955,23 @@
                 <w:sz w:val="20"/>
                 <w:szCs w:val="20"/>
               </w:rPr>
-              <w:t>Version de la vidéo (en, fr, es, de..)</w:t>
+              <w:t xml:space="preserve">Version de la vidéo (en, </w:t>
+            </w:r>
+            <w:proofErr w:type="spellStart"/>
+            <w:r>
+              <w:rPr>
+                <w:sz w:val="20"/>
+                <w:szCs w:val="20"/>
+              </w:rPr>
+              <w:t>fr</w:t>
+            </w:r>
+            <w:proofErr w:type="spellEnd"/>
+            <w:r>
+              <w:rPr>
+                <w:sz w:val="20"/>
+                <w:szCs w:val="20"/>
+              </w:rPr>
+              <w:t>, es, de..)</w:t>
             </w:r>
           </w:p>
         </w:tc>
@@ -2075,6 +2111,7 @@
                 <w:szCs w:val="20"/>
               </w:rPr>
             </w:pPr>
+            <w:proofErr w:type="spellStart"/>
             <w:r>
               <w:rPr>
                 <w:sz w:val="20"/>
@@ -2082,6 +2119,7 @@
               </w:rPr>
               <w:t>Genre_id</w:t>
             </w:r>
+            <w:proofErr w:type="spellEnd"/>
           </w:p>
         </w:tc>
         <w:tc>
@@ -2217,6 +2255,7 @@
                 <w:szCs w:val="20"/>
               </w:rPr>
             </w:pPr>
+            <w:proofErr w:type="spellStart"/>
             <w:r>
               <w:rPr>
                 <w:sz w:val="20"/>
@@ -2224,6 +2263,7 @@
               </w:rPr>
               <w:t>Genre_nom</w:t>
             </w:r>
+            <w:proofErr w:type="spellEnd"/>
           </w:p>
         </w:tc>
         <w:tc>
@@ -2362,6 +2402,7 @@
                 <w:szCs w:val="20"/>
               </w:rPr>
             </w:pPr>
+            <w:proofErr w:type="spellStart"/>
             <w:r>
               <w:rPr>
                 <w:sz w:val="20"/>
@@ -2369,6 +2410,7 @@
               </w:rPr>
               <w:t>Type_public_id</w:t>
             </w:r>
+            <w:proofErr w:type="spellEnd"/>
           </w:p>
         </w:tc>
         <w:tc>
@@ -2504,6 +2546,7 @@
                 <w:szCs w:val="20"/>
               </w:rPr>
             </w:pPr>
+            <w:proofErr w:type="spellStart"/>
             <w:r>
               <w:rPr>
                 <w:sz w:val="20"/>
@@ -2518,6 +2561,7 @@
               </w:rPr>
               <w:t>e</w:t>
             </w:r>
+            <w:proofErr w:type="spellEnd"/>
           </w:p>
         </w:tc>
         <w:tc>
@@ -2656,6 +2700,7 @@
                 <w:szCs w:val="20"/>
               </w:rPr>
             </w:pPr>
+            <w:proofErr w:type="spellStart"/>
             <w:r>
               <w:rPr>
                 <w:sz w:val="20"/>
@@ -2663,6 +2708,7 @@
               </w:rPr>
               <w:t>Realisateur_id</w:t>
             </w:r>
+            <w:proofErr w:type="spellEnd"/>
           </w:p>
         </w:tc>
         <w:tc>
@@ -2798,6 +2844,7 @@
                 <w:szCs w:val="20"/>
               </w:rPr>
             </w:pPr>
+            <w:proofErr w:type="spellStart"/>
             <w:r>
               <w:rPr>
                 <w:sz w:val="20"/>
@@ -2805,6 +2852,7 @@
               </w:rPr>
               <w:t>Realisateur_nom</w:t>
             </w:r>
+            <w:proofErr w:type="spellEnd"/>
           </w:p>
         </w:tc>
         <w:tc>
@@ -2943,6 +2991,7 @@
                 <w:szCs w:val="20"/>
               </w:rPr>
             </w:pPr>
+            <w:proofErr w:type="spellStart"/>
             <w:r>
               <w:rPr>
                 <w:sz w:val="20"/>
@@ -2950,6 +2999,7 @@
               </w:rPr>
               <w:t>Realisateur_prenom</w:t>
             </w:r>
+            <w:proofErr w:type="spellEnd"/>
           </w:p>
         </w:tc>
         <w:tc>
@@ -3085,6 +3135,7 @@
                 <w:szCs w:val="20"/>
               </w:rPr>
             </w:pPr>
+            <w:proofErr w:type="spellStart"/>
             <w:r>
               <w:rPr>
                 <w:sz w:val="20"/>
@@ -3092,6 +3143,7 @@
               </w:rPr>
               <w:t>Acteur_id</w:t>
             </w:r>
+            <w:proofErr w:type="spellEnd"/>
           </w:p>
         </w:tc>
         <w:tc>
@@ -3230,6 +3282,7 @@
                 <w:szCs w:val="20"/>
               </w:rPr>
             </w:pPr>
+            <w:proofErr w:type="spellStart"/>
             <w:r>
               <w:rPr>
                 <w:sz w:val="20"/>
@@ -3237,6 +3290,7 @@
               </w:rPr>
               <w:t>Acteur_nom</w:t>
             </w:r>
+            <w:proofErr w:type="spellEnd"/>
           </w:p>
         </w:tc>
         <w:tc>
@@ -3372,6 +3426,7 @@
                 <w:szCs w:val="20"/>
               </w:rPr>
             </w:pPr>
+            <w:proofErr w:type="spellStart"/>
             <w:r>
               <w:rPr>
                 <w:sz w:val="20"/>
@@ -3379,6 +3434,7 @@
               </w:rPr>
               <w:t>Acteur_prenom</w:t>
             </w:r>
+            <w:proofErr w:type="spellEnd"/>
           </w:p>
         </w:tc>
         <w:tc>
@@ -3517,6 +3573,7 @@
                 <w:szCs w:val="20"/>
               </w:rPr>
             </w:pPr>
+            <w:proofErr w:type="spellStart"/>
             <w:r>
               <w:rPr>
                 <w:sz w:val="20"/>
@@ -3524,6 +3581,7 @@
               </w:rPr>
               <w:t>Location_date</w:t>
             </w:r>
+            <w:proofErr w:type="spellEnd"/>
           </w:p>
         </w:tc>
         <w:tc>
@@ -3642,8 +3700,17 @@
                 <w:szCs w:val="20"/>
               </w:rPr>
               <w:br/>
-              <w:t>AAAA-MM-JJ HH:ii:ss</w:t>
-            </w:r>
+              <w:t xml:space="preserve">AAAA-MM-JJ </w:t>
+            </w:r>
+            <w:proofErr w:type="spellStart"/>
+            <w:r>
+              <w:rPr>
+                <w:sz w:val="20"/>
+                <w:szCs w:val="20"/>
+              </w:rPr>
+              <w:t>HH:ii:ss</w:t>
+            </w:r>
+            <w:proofErr w:type="spellEnd"/>
             <w:r>
               <w:rPr>
                 <w:sz w:val="20"/>
@@ -3688,6 +3755,7 @@
                 <w:szCs w:val="20"/>
               </w:rPr>
             </w:pPr>
+            <w:proofErr w:type="spellStart"/>
             <w:r>
               <w:rPr>
                 <w:sz w:val="20"/>
@@ -3695,6 +3763,7 @@
               </w:rPr>
               <w:t>position_lecture</w:t>
             </w:r>
+            <w:proofErr w:type="spellEnd"/>
           </w:p>
         </w:tc>
         <w:tc>
@@ -3954,14 +4023,47 @@
       </w:r>
     </w:p>
     <w:p>
-      <w:r>
-        <w:t xml:space="preserve">Client_id </w:t>
+      <w:proofErr w:type="spellStart"/>
+      <w:r>
+        <w:t>Client_id</w:t>
+      </w:r>
+      <w:proofErr w:type="spellEnd"/>
+      <w:r>
+        <w:t xml:space="preserve"> </w:t>
       </w:r>
       <w:r>
         <w:sym w:font="Wingdings" w:char="F0E0"/>
       </w:r>
       <w:r>
-        <w:t xml:space="preserve"> client_nom, client_prenom, client_date_naissance, client_sol</w:t>
+        <w:t xml:space="preserve"> </w:t>
+      </w:r>
+      <w:proofErr w:type="spellStart"/>
+      <w:r>
+        <w:t>client_nom</w:t>
+      </w:r>
+      <w:proofErr w:type="spellEnd"/>
+      <w:r>
+        <w:t xml:space="preserve">, </w:t>
+      </w:r>
+      <w:proofErr w:type="spellStart"/>
+      <w:r>
+        <w:t>client_prenom</w:t>
+      </w:r>
+      <w:proofErr w:type="spellEnd"/>
+      <w:r>
+        <w:t xml:space="preserve">, </w:t>
+      </w:r>
+      <w:proofErr w:type="spellStart"/>
+      <w:r>
+        <w:t>client_date_naissance</w:t>
+      </w:r>
+      <w:proofErr w:type="spellEnd"/>
+      <w:r>
+        <w:t xml:space="preserve">, </w:t>
+      </w:r>
+      <w:proofErr w:type="spellStart"/>
+      <w:r>
+        <w:t>client_sol</w:t>
       </w:r>
       <w:r>
         <w:t>d</w:t>
@@ -3969,36 +4071,59 @@
       <w:r>
         <w:t>e</w:t>
       </w:r>
+      <w:proofErr w:type="spellEnd"/>
     </w:p>
     <w:p>
-      <w:r>
-        <w:t xml:space="preserve">Genre_id </w:t>
+      <w:proofErr w:type="spellStart"/>
+      <w:r>
+        <w:t>Genre_id</w:t>
+      </w:r>
+      <w:proofErr w:type="spellEnd"/>
+      <w:r>
+        <w:t xml:space="preserve"> </w:t>
       </w:r>
       <w:r>
         <w:sym w:font="Wingdings" w:char="F0E0"/>
       </w:r>
       <w:r>
-        <w:t xml:space="preserve"> genre_nom</w:t>
-      </w:r>
+        <w:t xml:space="preserve"> </w:t>
+      </w:r>
+      <w:proofErr w:type="spellStart"/>
+      <w:r>
+        <w:t>genre_nom</w:t>
+      </w:r>
+      <w:proofErr w:type="spellEnd"/>
     </w:p>
     <w:p>
-      <w:r>
-        <w:t xml:space="preserve">Type_public_id </w:t>
+      <w:proofErr w:type="spellStart"/>
+      <w:r>
+        <w:t>Type_public_id</w:t>
+      </w:r>
+      <w:proofErr w:type="spellEnd"/>
+      <w:r>
+        <w:t xml:space="preserve"> </w:t>
       </w:r>
       <w:r>
         <w:sym w:font="Wingdings" w:char="F0E0"/>
       </w:r>
       <w:r>
-        <w:t xml:space="preserve"> type_public_intitule</w:t>
-      </w:r>
+        <w:t xml:space="preserve"> </w:t>
+      </w:r>
+      <w:proofErr w:type="spellStart"/>
+      <w:r>
+        <w:t>type_public_intitule</w:t>
+      </w:r>
+      <w:proofErr w:type="spellEnd"/>
     </w:p>
     <w:p>
+      <w:proofErr w:type="spellStart"/>
       <w:r>
         <w:t>Acteur</w:t>
       </w:r>
       <w:r>
         <w:t>_id</w:t>
       </w:r>
+      <w:proofErr w:type="spellEnd"/>
       <w:r>
         <w:t xml:space="preserve"> </w:t>
       </w:r>
@@ -4006,41 +4131,97 @@
         <w:sym w:font="Wingdings" w:char="F0E0"/>
       </w:r>
       <w:r>
-        <w:t xml:space="preserve"> acteur_no</w:t>
+        <w:t xml:space="preserve"> </w:t>
+      </w:r>
+      <w:proofErr w:type="spellStart"/>
+      <w:r>
+        <w:t>acteur_no</w:t>
       </w:r>
       <w:r>
         <w:t>m</w:t>
       </w:r>
-      <w:r>
-        <w:t>, acteur_prenom</w:t>
-      </w:r>
+      <w:proofErr w:type="spellEnd"/>
+      <w:r>
+        <w:t xml:space="preserve">, </w:t>
+      </w:r>
+      <w:proofErr w:type="spellStart"/>
+      <w:r>
+        <w:t>acteur_prenom</w:t>
+      </w:r>
+      <w:proofErr w:type="spellEnd"/>
     </w:p>
     <w:p>
-      <w:r>
-        <w:t>Film_id -&gt; film_titre, film_duree</w:t>
-      </w:r>
+      <w:proofErr w:type="spellStart"/>
+      <w:r>
+        <w:t>Film_id</w:t>
+      </w:r>
+      <w:proofErr w:type="spellEnd"/>
+      <w:r>
+        <w:t xml:space="preserve"> -&gt; </w:t>
+      </w:r>
+      <w:proofErr w:type="spellStart"/>
+      <w:r>
+        <w:t>film_titre</w:t>
+      </w:r>
+      <w:proofErr w:type="spellEnd"/>
+      <w:r>
+        <w:t xml:space="preserve">, </w:t>
+      </w:r>
+      <w:proofErr w:type="spellStart"/>
+      <w:r>
+        <w:t>film_duree</w:t>
+      </w:r>
+      <w:proofErr w:type="spellEnd"/>
     </w:p>
     <w:p>
-      <w:r>
-        <w:t xml:space="preserve">Video_id </w:t>
+      <w:proofErr w:type="spellStart"/>
+      <w:r>
+        <w:t>Video_id</w:t>
+      </w:r>
+      <w:proofErr w:type="spellEnd"/>
+      <w:r>
+        <w:t xml:space="preserve"> </w:t>
       </w:r>
       <w:r>
         <w:sym w:font="Wingdings" w:char="F0E0"/>
       </w:r>
       <w:r>
-        <w:t xml:space="preserve"> Video_version</w:t>
-      </w:r>
+        <w:t xml:space="preserve"> </w:t>
+      </w:r>
+      <w:proofErr w:type="spellStart"/>
+      <w:r>
+        <w:t>Video_version</w:t>
+      </w:r>
+      <w:proofErr w:type="spellEnd"/>
     </w:p>
     <w:p>
-      <w:r>
-        <w:t xml:space="preserve">Réalisateur_id </w:t>
+      <w:proofErr w:type="spellStart"/>
+      <w:r>
+        <w:t>Réalisateur_id</w:t>
+      </w:r>
+      <w:proofErr w:type="spellEnd"/>
+      <w:r>
+        <w:t xml:space="preserve"> </w:t>
       </w:r>
       <w:r>
         <w:sym w:font="Wingdings" w:char="F0E0"/>
       </w:r>
       <w:r>
-        <w:t xml:space="preserve"> réalisateur_nom, réalisateur_prénom</w:t>
-      </w:r>
+        <w:t xml:space="preserve"> </w:t>
+      </w:r>
+      <w:proofErr w:type="spellStart"/>
+      <w:r>
+        <w:t>réalisateur_nom</w:t>
+      </w:r>
+      <w:proofErr w:type="spellEnd"/>
+      <w:r>
+        <w:t xml:space="preserve">, </w:t>
+      </w:r>
+      <w:proofErr w:type="spellStart"/>
+      <w:r>
+        <w:t>réalisateur_prénom</w:t>
+      </w:r>
+      <w:proofErr w:type="spellEnd"/>
     </w:p>
     <w:p>
       <w:pPr>
@@ -4052,13 +4233,7 @@
     </w:p>
     <w:p>
       <w:r>
-        <w:t>1 film est dirigé par</w:t>
-      </w:r>
-      <w:r>
-        <w:t xml:space="preserve"> </w:t>
-      </w:r>
-      <w:r>
-        <w:t xml:space="preserve"> </w:t>
+        <w:t xml:space="preserve">1 film est dirigé par </w:t>
       </w:r>
       <w:r>
         <w:rPr>

</xml_diff>

<commit_message>
Modifications noms de fichier
</commit_message>
<xml_diff>
--- a/03 - Databases/02 Exercice Videos/Dix sites de streaming vidéo.docx
+++ b/03 - Databases/02 Exercice Videos/Dix sites de streaming vidéo.docx
@@ -558,7 +558,6 @@
                 <w:szCs w:val="20"/>
               </w:rPr>
             </w:pPr>
-            <w:proofErr w:type="spellStart"/>
             <w:r>
               <w:rPr>
                 <w:sz w:val="20"/>
@@ -566,7 +565,6 @@
               </w:rPr>
               <w:t>Client_id</w:t>
             </w:r>
-            <w:proofErr w:type="spellEnd"/>
           </w:p>
         </w:tc>
         <w:tc>
@@ -702,7 +700,6 @@
                 <w:szCs w:val="20"/>
               </w:rPr>
             </w:pPr>
-            <w:proofErr w:type="spellStart"/>
             <w:r>
               <w:rPr>
                 <w:sz w:val="20"/>
@@ -710,7 +707,6 @@
               </w:rPr>
               <w:t>Client_nom</w:t>
             </w:r>
-            <w:proofErr w:type="spellEnd"/>
           </w:p>
         </w:tc>
         <w:tc>
@@ -849,7 +845,6 @@
                 <w:szCs w:val="20"/>
               </w:rPr>
             </w:pPr>
-            <w:proofErr w:type="spellStart"/>
             <w:r>
               <w:rPr>
                 <w:sz w:val="20"/>
@@ -857,7 +852,6 @@
               </w:rPr>
               <w:t>Client_prenom</w:t>
             </w:r>
-            <w:proofErr w:type="spellEnd"/>
           </w:p>
         </w:tc>
         <w:tc>
@@ -993,7 +987,6 @@
                 <w:szCs w:val="20"/>
               </w:rPr>
             </w:pPr>
-            <w:proofErr w:type="spellStart"/>
             <w:r>
               <w:rPr>
                 <w:sz w:val="20"/>
@@ -1001,7 +994,6 @@
               </w:rPr>
               <w:t>Client_date_naissance</w:t>
             </w:r>
-            <w:proofErr w:type="spellEnd"/>
           </w:p>
         </w:tc>
         <w:tc>
@@ -1154,7 +1146,6 @@
                 <w:szCs w:val="20"/>
               </w:rPr>
             </w:pPr>
-            <w:proofErr w:type="spellStart"/>
             <w:r>
               <w:rPr>
                 <w:sz w:val="20"/>
@@ -1169,7 +1160,6 @@
               </w:rPr>
               <w:t>lient_solde</w:t>
             </w:r>
-            <w:proofErr w:type="spellEnd"/>
           </w:p>
         </w:tc>
         <w:tc>
@@ -1336,7 +1326,6 @@
                 <w:szCs w:val="20"/>
               </w:rPr>
             </w:pPr>
-            <w:proofErr w:type="spellStart"/>
             <w:r>
               <w:rPr>
                 <w:sz w:val="20"/>
@@ -1344,7 +1333,6 @@
               </w:rPr>
               <w:t>Film_id</w:t>
             </w:r>
-            <w:proofErr w:type="spellEnd"/>
           </w:p>
         </w:tc>
         <w:tc>
@@ -1483,7 +1471,6 @@
                 <w:szCs w:val="20"/>
               </w:rPr>
             </w:pPr>
-            <w:proofErr w:type="spellStart"/>
             <w:r>
               <w:rPr>
                 <w:sz w:val="20"/>
@@ -1491,7 +1478,6 @@
               </w:rPr>
               <w:t>Film_titre</w:t>
             </w:r>
-            <w:proofErr w:type="spellEnd"/>
           </w:p>
         </w:tc>
         <w:tc>
@@ -1627,7 +1613,6 @@
                 <w:szCs w:val="20"/>
               </w:rPr>
             </w:pPr>
-            <w:proofErr w:type="spellStart"/>
             <w:r>
               <w:rPr>
                 <w:sz w:val="20"/>
@@ -1635,7 +1620,6 @@
               </w:rPr>
               <w:t>Film_duree</w:t>
             </w:r>
-            <w:proofErr w:type="spellEnd"/>
           </w:p>
         </w:tc>
         <w:tc>
@@ -1776,7 +1760,6 @@
                 <w:szCs w:val="20"/>
               </w:rPr>
             </w:pPr>
-            <w:proofErr w:type="spellStart"/>
             <w:r>
               <w:rPr>
                 <w:sz w:val="20"/>
@@ -1784,7 +1767,6 @@
               </w:rPr>
               <w:t>Video_id</w:t>
             </w:r>
-            <w:proofErr w:type="spellEnd"/>
           </w:p>
         </w:tc>
         <w:tc>
@@ -1920,7 +1902,6 @@
                 <w:szCs w:val="20"/>
               </w:rPr>
             </w:pPr>
-            <w:proofErr w:type="spellStart"/>
             <w:r>
               <w:rPr>
                 <w:sz w:val="20"/>
@@ -1928,7 +1909,6 @@
               </w:rPr>
               <w:t>Video_version</w:t>
             </w:r>
-            <w:proofErr w:type="spellEnd"/>
           </w:p>
         </w:tc>
         <w:tc>
@@ -1955,23 +1935,7 @@
                 <w:sz w:val="20"/>
                 <w:szCs w:val="20"/>
               </w:rPr>
-              <w:t xml:space="preserve">Version de la vidéo (en, </w:t>
-            </w:r>
-            <w:proofErr w:type="spellStart"/>
-            <w:r>
-              <w:rPr>
-                <w:sz w:val="20"/>
-                <w:szCs w:val="20"/>
-              </w:rPr>
-              <w:t>fr</w:t>
-            </w:r>
-            <w:proofErr w:type="spellEnd"/>
-            <w:r>
-              <w:rPr>
-                <w:sz w:val="20"/>
-                <w:szCs w:val="20"/>
-              </w:rPr>
-              <w:t>, es, de..)</w:t>
+              <w:t>Version de la vidéo (en, fr, es, de..)</w:t>
             </w:r>
           </w:p>
         </w:tc>
@@ -2111,7 +2075,6 @@
                 <w:szCs w:val="20"/>
               </w:rPr>
             </w:pPr>
-            <w:proofErr w:type="spellStart"/>
             <w:r>
               <w:rPr>
                 <w:sz w:val="20"/>
@@ -2119,7 +2082,6 @@
               </w:rPr>
               <w:t>Genre_id</w:t>
             </w:r>
-            <w:proofErr w:type="spellEnd"/>
           </w:p>
         </w:tc>
         <w:tc>
@@ -2255,7 +2217,6 @@
                 <w:szCs w:val="20"/>
               </w:rPr>
             </w:pPr>
-            <w:proofErr w:type="spellStart"/>
             <w:r>
               <w:rPr>
                 <w:sz w:val="20"/>
@@ -2263,7 +2224,6 @@
               </w:rPr>
               <w:t>Genre_nom</w:t>
             </w:r>
-            <w:proofErr w:type="spellEnd"/>
           </w:p>
         </w:tc>
         <w:tc>
@@ -2402,7 +2362,6 @@
                 <w:szCs w:val="20"/>
               </w:rPr>
             </w:pPr>
-            <w:proofErr w:type="spellStart"/>
             <w:r>
               <w:rPr>
                 <w:sz w:val="20"/>
@@ -2410,7 +2369,6 @@
               </w:rPr>
               <w:t>Type_public_id</w:t>
             </w:r>
-            <w:proofErr w:type="spellEnd"/>
           </w:p>
         </w:tc>
         <w:tc>
@@ -2546,7 +2504,6 @@
                 <w:szCs w:val="20"/>
               </w:rPr>
             </w:pPr>
-            <w:proofErr w:type="spellStart"/>
             <w:r>
               <w:rPr>
                 <w:sz w:val="20"/>
@@ -2561,7 +2518,6 @@
               </w:rPr>
               <w:t>e</w:t>
             </w:r>
-            <w:proofErr w:type="spellEnd"/>
           </w:p>
         </w:tc>
         <w:tc>
@@ -2700,7 +2656,6 @@
                 <w:szCs w:val="20"/>
               </w:rPr>
             </w:pPr>
-            <w:proofErr w:type="spellStart"/>
             <w:r>
               <w:rPr>
                 <w:sz w:val="20"/>
@@ -2708,7 +2663,6 @@
               </w:rPr>
               <w:t>Realisateur_id</w:t>
             </w:r>
-            <w:proofErr w:type="spellEnd"/>
           </w:p>
         </w:tc>
         <w:tc>
@@ -2844,7 +2798,6 @@
                 <w:szCs w:val="20"/>
               </w:rPr>
             </w:pPr>
-            <w:proofErr w:type="spellStart"/>
             <w:r>
               <w:rPr>
                 <w:sz w:val="20"/>
@@ -2852,7 +2805,6 @@
               </w:rPr>
               <w:t>Realisateur_nom</w:t>
             </w:r>
-            <w:proofErr w:type="spellEnd"/>
           </w:p>
         </w:tc>
         <w:tc>
@@ -2991,7 +2943,6 @@
                 <w:szCs w:val="20"/>
               </w:rPr>
             </w:pPr>
-            <w:proofErr w:type="spellStart"/>
             <w:r>
               <w:rPr>
                 <w:sz w:val="20"/>
@@ -2999,7 +2950,6 @@
               </w:rPr>
               <w:t>Realisateur_prenom</w:t>
             </w:r>
-            <w:proofErr w:type="spellEnd"/>
           </w:p>
         </w:tc>
         <w:tc>
@@ -3135,7 +3085,6 @@
                 <w:szCs w:val="20"/>
               </w:rPr>
             </w:pPr>
-            <w:proofErr w:type="spellStart"/>
             <w:r>
               <w:rPr>
                 <w:sz w:val="20"/>
@@ -3143,7 +3092,6 @@
               </w:rPr>
               <w:t>Acteur_id</w:t>
             </w:r>
-            <w:proofErr w:type="spellEnd"/>
           </w:p>
         </w:tc>
         <w:tc>
@@ -3282,7 +3230,6 @@
                 <w:szCs w:val="20"/>
               </w:rPr>
             </w:pPr>
-            <w:proofErr w:type="spellStart"/>
             <w:r>
               <w:rPr>
                 <w:sz w:val="20"/>
@@ -3290,7 +3237,6 @@
               </w:rPr>
               <w:t>Acteur_nom</w:t>
             </w:r>
-            <w:proofErr w:type="spellEnd"/>
           </w:p>
         </w:tc>
         <w:tc>
@@ -3426,7 +3372,6 @@
                 <w:szCs w:val="20"/>
               </w:rPr>
             </w:pPr>
-            <w:proofErr w:type="spellStart"/>
             <w:r>
               <w:rPr>
                 <w:sz w:val="20"/>
@@ -3434,7 +3379,6 @@
               </w:rPr>
               <w:t>Acteur_prenom</w:t>
             </w:r>
-            <w:proofErr w:type="spellEnd"/>
           </w:p>
         </w:tc>
         <w:tc>
@@ -3573,7 +3517,6 @@
                 <w:szCs w:val="20"/>
               </w:rPr>
             </w:pPr>
-            <w:proofErr w:type="spellStart"/>
             <w:r>
               <w:rPr>
                 <w:sz w:val="20"/>
@@ -3581,7 +3524,6 @@
               </w:rPr>
               <w:t>Location_date</w:t>
             </w:r>
-            <w:proofErr w:type="spellEnd"/>
           </w:p>
         </w:tc>
         <w:tc>
@@ -3700,17 +3642,8 @@
                 <w:szCs w:val="20"/>
               </w:rPr>
               <w:br/>
-              <w:t xml:space="preserve">AAAA-MM-JJ </w:t>
-            </w:r>
-            <w:proofErr w:type="spellStart"/>
-            <w:r>
-              <w:rPr>
-                <w:sz w:val="20"/>
-                <w:szCs w:val="20"/>
-              </w:rPr>
-              <w:t>HH:ii:ss</w:t>
-            </w:r>
-            <w:proofErr w:type="spellEnd"/>
+              <w:t>AAAA-MM-JJ HH:ii:ss</w:t>
+            </w:r>
             <w:r>
               <w:rPr>
                 <w:sz w:val="20"/>
@@ -3755,7 +3688,6 @@
                 <w:szCs w:val="20"/>
               </w:rPr>
             </w:pPr>
-            <w:proofErr w:type="spellStart"/>
             <w:r>
               <w:rPr>
                 <w:sz w:val="20"/>
@@ -3763,7 +3695,6 @@
               </w:rPr>
               <w:t>position_lecture</w:t>
             </w:r>
-            <w:proofErr w:type="spellEnd"/>
           </w:p>
         </w:tc>
         <w:tc>
@@ -4023,47 +3954,14 @@
       </w:r>
     </w:p>
     <w:p>
-      <w:proofErr w:type="spellStart"/>
-      <w:r>
-        <w:t>Client_id</w:t>
-      </w:r>
-      <w:proofErr w:type="spellEnd"/>
-      <w:r>
-        <w:t xml:space="preserve"> </w:t>
+      <w:r>
+        <w:t xml:space="preserve">Client_id </w:t>
       </w:r>
       <w:r>
         <w:sym w:font="Wingdings" w:char="F0E0"/>
       </w:r>
       <w:r>
-        <w:t xml:space="preserve"> </w:t>
-      </w:r>
-      <w:proofErr w:type="spellStart"/>
-      <w:r>
-        <w:t>client_nom</w:t>
-      </w:r>
-      <w:proofErr w:type="spellEnd"/>
-      <w:r>
-        <w:t xml:space="preserve">, </w:t>
-      </w:r>
-      <w:proofErr w:type="spellStart"/>
-      <w:r>
-        <w:t>client_prenom</w:t>
-      </w:r>
-      <w:proofErr w:type="spellEnd"/>
-      <w:r>
-        <w:t xml:space="preserve">, </w:t>
-      </w:r>
-      <w:proofErr w:type="spellStart"/>
-      <w:r>
-        <w:t>client_date_naissance</w:t>
-      </w:r>
-      <w:proofErr w:type="spellEnd"/>
-      <w:r>
-        <w:t xml:space="preserve">, </w:t>
-      </w:r>
-      <w:proofErr w:type="spellStart"/>
-      <w:r>
-        <w:t>client_sol</w:t>
+        <w:t xml:space="preserve"> client_nom, client_prenom, client_date_naissance, client_sol</w:t>
       </w:r>
       <w:r>
         <w:t>d</w:t>
@@ -4071,59 +3969,36 @@
       <w:r>
         <w:t>e</w:t>
       </w:r>
-      <w:proofErr w:type="spellEnd"/>
     </w:p>
     <w:p>
-      <w:proofErr w:type="spellStart"/>
-      <w:r>
-        <w:t>Genre_id</w:t>
-      </w:r>
-      <w:proofErr w:type="spellEnd"/>
-      <w:r>
-        <w:t xml:space="preserve"> </w:t>
+      <w:r>
+        <w:t xml:space="preserve">Genre_id </w:t>
       </w:r>
       <w:r>
         <w:sym w:font="Wingdings" w:char="F0E0"/>
       </w:r>
       <w:r>
-        <w:t xml:space="preserve"> </w:t>
-      </w:r>
-      <w:proofErr w:type="spellStart"/>
-      <w:r>
-        <w:t>genre_nom</w:t>
-      </w:r>
-      <w:proofErr w:type="spellEnd"/>
+        <w:t xml:space="preserve"> genre_nom</w:t>
+      </w:r>
     </w:p>
     <w:p>
-      <w:proofErr w:type="spellStart"/>
-      <w:r>
-        <w:t>Type_public_id</w:t>
-      </w:r>
-      <w:proofErr w:type="spellEnd"/>
-      <w:r>
-        <w:t xml:space="preserve"> </w:t>
+      <w:r>
+        <w:t xml:space="preserve">Type_public_id </w:t>
       </w:r>
       <w:r>
         <w:sym w:font="Wingdings" w:char="F0E0"/>
       </w:r>
       <w:r>
-        <w:t xml:space="preserve"> </w:t>
-      </w:r>
-      <w:proofErr w:type="spellStart"/>
-      <w:r>
-        <w:t>type_public_intitule</w:t>
-      </w:r>
-      <w:proofErr w:type="spellEnd"/>
+        <w:t xml:space="preserve"> type_public_intitule</w:t>
+      </w:r>
     </w:p>
     <w:p>
-      <w:proofErr w:type="spellStart"/>
       <w:r>
         <w:t>Acteur</w:t>
       </w:r>
       <w:r>
         <w:t>_id</w:t>
       </w:r>
-      <w:proofErr w:type="spellEnd"/>
       <w:r>
         <w:t xml:space="preserve"> </w:t>
       </w:r>
@@ -4131,97 +4006,41 @@
         <w:sym w:font="Wingdings" w:char="F0E0"/>
       </w:r>
       <w:r>
-        <w:t xml:space="preserve"> </w:t>
-      </w:r>
-      <w:proofErr w:type="spellStart"/>
-      <w:r>
-        <w:t>acteur_no</w:t>
+        <w:t xml:space="preserve"> acteur_no</w:t>
       </w:r>
       <w:r>
         <w:t>m</w:t>
       </w:r>
-      <w:proofErr w:type="spellEnd"/>
-      <w:r>
-        <w:t xml:space="preserve">, </w:t>
-      </w:r>
-      <w:proofErr w:type="spellStart"/>
-      <w:r>
-        <w:t>acteur_prenom</w:t>
-      </w:r>
-      <w:proofErr w:type="spellEnd"/>
+      <w:r>
+        <w:t>, acteur_prenom</w:t>
+      </w:r>
     </w:p>
     <w:p>
-      <w:proofErr w:type="spellStart"/>
-      <w:r>
-        <w:t>Film_id</w:t>
-      </w:r>
-      <w:proofErr w:type="spellEnd"/>
-      <w:r>
-        <w:t xml:space="preserve"> -&gt; </w:t>
-      </w:r>
-      <w:proofErr w:type="spellStart"/>
-      <w:r>
-        <w:t>film_titre</w:t>
-      </w:r>
-      <w:proofErr w:type="spellEnd"/>
-      <w:r>
-        <w:t xml:space="preserve">, </w:t>
-      </w:r>
-      <w:proofErr w:type="spellStart"/>
-      <w:r>
-        <w:t>film_duree</w:t>
-      </w:r>
-      <w:proofErr w:type="spellEnd"/>
+      <w:r>
+        <w:t>Film_id -&gt; film_titre, film_duree</w:t>
+      </w:r>
     </w:p>
     <w:p>
-      <w:proofErr w:type="spellStart"/>
-      <w:r>
-        <w:t>Video_id</w:t>
-      </w:r>
-      <w:proofErr w:type="spellEnd"/>
-      <w:r>
-        <w:t xml:space="preserve"> </w:t>
+      <w:r>
+        <w:t xml:space="preserve">Video_id </w:t>
       </w:r>
       <w:r>
         <w:sym w:font="Wingdings" w:char="F0E0"/>
       </w:r>
       <w:r>
-        <w:t xml:space="preserve"> </w:t>
-      </w:r>
-      <w:proofErr w:type="spellStart"/>
-      <w:r>
-        <w:t>Video_version</w:t>
-      </w:r>
-      <w:proofErr w:type="spellEnd"/>
+        <w:t xml:space="preserve"> Video_version</w:t>
+      </w:r>
     </w:p>
     <w:p>
-      <w:proofErr w:type="spellStart"/>
-      <w:r>
-        <w:t>Réalisateur_id</w:t>
-      </w:r>
-      <w:proofErr w:type="spellEnd"/>
-      <w:r>
-        <w:t xml:space="preserve"> </w:t>
+      <w:r>
+        <w:t xml:space="preserve">Réalisateur_id </w:t>
       </w:r>
       <w:r>
         <w:sym w:font="Wingdings" w:char="F0E0"/>
       </w:r>
       <w:r>
-        <w:t xml:space="preserve"> </w:t>
-      </w:r>
-      <w:proofErr w:type="spellStart"/>
-      <w:r>
-        <w:t>réalisateur_nom</w:t>
-      </w:r>
-      <w:proofErr w:type="spellEnd"/>
-      <w:r>
-        <w:t xml:space="preserve">, </w:t>
-      </w:r>
-      <w:proofErr w:type="spellStart"/>
-      <w:r>
-        <w:t>réalisateur_prénom</w:t>
-      </w:r>
-      <w:proofErr w:type="spellEnd"/>
+        <w:t xml:space="preserve"> réalisateur_nom, réalisateur_prénom</w:t>
+      </w:r>
     </w:p>
     <w:p>
       <w:pPr>
@@ -4233,7 +4052,13 @@
     </w:p>
     <w:p>
       <w:r>
-        <w:t xml:space="preserve">1 film est dirigé par </w:t>
+        <w:t>1 film est dirigé par</w:t>
+      </w:r>
+      <w:r>
+        <w:t xml:space="preserve"> </w:t>
+      </w:r>
+      <w:r>
+        <w:t xml:space="preserve"> </w:t>
       </w:r>
       <w:r>
         <w:rPr>

</xml_diff>

<commit_message>
Récupération des cours database
</commit_message>
<xml_diff>
--- a/03 - Databases/02 Exercice Videos/Dix sites de streaming vidéo.docx
+++ b/03 - Databases/02 Exercice Videos/Dix sites de streaming vidéo.docx
@@ -452,7 +452,28 @@
         <w:br w:type="page"/>
       </w:r>
     </w:p>
-    <w:p/>
+    <w:p>
+      <w:pPr>
+        <w:pStyle w:val="Titre1"/>
+      </w:pPr>
+      <w:r>
+        <w:lastRenderedPageBreak/>
+        <w:t>Dictionnaire des données</w:t>
+      </w:r>
+    </w:p>
+    <w:p>
+      <w:pPr>
+        <w:rPr>
+          <w:color w:val="275317" w:themeColor="accent6" w:themeShade="80"/>
+        </w:rPr>
+      </w:pPr>
+      <w:r>
+        <w:rPr>
+          <w:color w:val="275317" w:themeColor="accent6" w:themeShade="80"/>
+        </w:rPr>
+        <w:t>Le dictionnaire des données référence toutes les données à stocker dans la future base de données. Il est le référentiel principal du système d’information.</w:t>
+      </w:r>
+    </w:p>
     <w:tbl>
       <w:tblPr>
         <w:tblStyle w:val="TableauListe4-Accentuation1"/>
@@ -558,6 +579,7 @@
                 <w:szCs w:val="20"/>
               </w:rPr>
             </w:pPr>
+            <w:proofErr w:type="spellStart"/>
             <w:r>
               <w:rPr>
                 <w:sz w:val="20"/>
@@ -565,6 +587,7 @@
               </w:rPr>
               <w:t>Client_id</w:t>
             </w:r>
+            <w:proofErr w:type="spellEnd"/>
           </w:p>
         </w:tc>
         <w:tc>
@@ -700,6 +723,7 @@
                 <w:szCs w:val="20"/>
               </w:rPr>
             </w:pPr>
+            <w:proofErr w:type="spellStart"/>
             <w:r>
               <w:rPr>
                 <w:sz w:val="20"/>
@@ -707,6 +731,7 @@
               </w:rPr>
               <w:t>Client_nom</w:t>
             </w:r>
+            <w:proofErr w:type="spellEnd"/>
           </w:p>
         </w:tc>
         <w:tc>
@@ -845,6 +870,7 @@
                 <w:szCs w:val="20"/>
               </w:rPr>
             </w:pPr>
+            <w:proofErr w:type="spellStart"/>
             <w:r>
               <w:rPr>
                 <w:sz w:val="20"/>
@@ -852,6 +878,7 @@
               </w:rPr>
               <w:t>Client_prenom</w:t>
             </w:r>
+            <w:proofErr w:type="spellEnd"/>
           </w:p>
         </w:tc>
         <w:tc>
@@ -987,6 +1014,7 @@
                 <w:szCs w:val="20"/>
               </w:rPr>
             </w:pPr>
+            <w:proofErr w:type="spellStart"/>
             <w:r>
               <w:rPr>
                 <w:sz w:val="20"/>
@@ -994,6 +1022,7 @@
               </w:rPr>
               <w:t>Client_date_naissance</w:t>
             </w:r>
+            <w:proofErr w:type="spellEnd"/>
           </w:p>
         </w:tc>
         <w:tc>
@@ -1146,6 +1175,7 @@
                 <w:szCs w:val="20"/>
               </w:rPr>
             </w:pPr>
+            <w:proofErr w:type="spellStart"/>
             <w:r>
               <w:rPr>
                 <w:sz w:val="20"/>
@@ -1160,6 +1190,7 @@
               </w:rPr>
               <w:t>lient_solde</w:t>
             </w:r>
+            <w:proofErr w:type="spellEnd"/>
           </w:p>
         </w:tc>
         <w:tc>
@@ -1326,6 +1357,7 @@
                 <w:szCs w:val="20"/>
               </w:rPr>
             </w:pPr>
+            <w:proofErr w:type="spellStart"/>
             <w:r>
               <w:rPr>
                 <w:sz w:val="20"/>
@@ -1333,6 +1365,7 @@
               </w:rPr>
               <w:t>Film_id</w:t>
             </w:r>
+            <w:proofErr w:type="spellEnd"/>
           </w:p>
         </w:tc>
         <w:tc>
@@ -1471,6 +1504,7 @@
                 <w:szCs w:val="20"/>
               </w:rPr>
             </w:pPr>
+            <w:proofErr w:type="spellStart"/>
             <w:r>
               <w:rPr>
                 <w:sz w:val="20"/>
@@ -1478,6 +1512,7 @@
               </w:rPr>
               <w:t>Film_titre</w:t>
             </w:r>
+            <w:proofErr w:type="spellEnd"/>
           </w:p>
         </w:tc>
         <w:tc>
@@ -1613,6 +1648,7 @@
                 <w:szCs w:val="20"/>
               </w:rPr>
             </w:pPr>
+            <w:proofErr w:type="spellStart"/>
             <w:r>
               <w:rPr>
                 <w:sz w:val="20"/>
@@ -1620,6 +1656,7 @@
               </w:rPr>
               <w:t>Film_duree</w:t>
             </w:r>
+            <w:proofErr w:type="spellEnd"/>
           </w:p>
         </w:tc>
         <w:tc>
@@ -1760,6 +1797,7 @@
                 <w:szCs w:val="20"/>
               </w:rPr>
             </w:pPr>
+            <w:proofErr w:type="spellStart"/>
             <w:r>
               <w:rPr>
                 <w:sz w:val="20"/>
@@ -1767,6 +1805,7 @@
               </w:rPr>
               <w:t>Video_id</w:t>
             </w:r>
+            <w:proofErr w:type="spellEnd"/>
           </w:p>
         </w:tc>
         <w:tc>
@@ -1902,6 +1941,7 @@
                 <w:szCs w:val="20"/>
               </w:rPr>
             </w:pPr>
+            <w:proofErr w:type="spellStart"/>
             <w:r>
               <w:rPr>
                 <w:sz w:val="20"/>
@@ -1909,6 +1949,7 @@
               </w:rPr>
               <w:t>Video_version</w:t>
             </w:r>
+            <w:proofErr w:type="spellEnd"/>
           </w:p>
         </w:tc>
         <w:tc>
@@ -1935,7 +1976,39 @@
                 <w:sz w:val="20"/>
                 <w:szCs w:val="20"/>
               </w:rPr>
-              <w:t>Version de la vidéo (en, fr, es, de..)</w:t>
+              <w:t xml:space="preserve">Version de la vidéo (en, </w:t>
+            </w:r>
+            <w:proofErr w:type="spellStart"/>
+            <w:r>
+              <w:rPr>
+                <w:sz w:val="20"/>
+                <w:szCs w:val="20"/>
+              </w:rPr>
+              <w:t>fr</w:t>
+            </w:r>
+            <w:proofErr w:type="spellEnd"/>
+            <w:r>
+              <w:rPr>
+                <w:sz w:val="20"/>
+                <w:szCs w:val="20"/>
+              </w:rPr>
+              <w:t xml:space="preserve">, es, </w:t>
+            </w:r>
+            <w:proofErr w:type="gramStart"/>
+            <w:r>
+              <w:rPr>
+                <w:sz w:val="20"/>
+                <w:szCs w:val="20"/>
+              </w:rPr>
+              <w:t>de..</w:t>
+            </w:r>
+            <w:proofErr w:type="gramEnd"/>
+            <w:r>
+              <w:rPr>
+                <w:sz w:val="20"/>
+                <w:szCs w:val="20"/>
+              </w:rPr>
+              <w:t>)</w:t>
             </w:r>
           </w:p>
         </w:tc>
@@ -2075,6 +2148,7 @@
                 <w:szCs w:val="20"/>
               </w:rPr>
             </w:pPr>
+            <w:proofErr w:type="spellStart"/>
             <w:r>
               <w:rPr>
                 <w:sz w:val="20"/>
@@ -2082,6 +2156,7 @@
               </w:rPr>
               <w:t>Genre_id</w:t>
             </w:r>
+            <w:proofErr w:type="spellEnd"/>
           </w:p>
         </w:tc>
         <w:tc>
@@ -2217,6 +2292,7 @@
                 <w:szCs w:val="20"/>
               </w:rPr>
             </w:pPr>
+            <w:proofErr w:type="spellStart"/>
             <w:r>
               <w:rPr>
                 <w:sz w:val="20"/>
@@ -2224,6 +2300,7 @@
               </w:rPr>
               <w:t>Genre_nom</w:t>
             </w:r>
+            <w:proofErr w:type="spellEnd"/>
           </w:p>
         </w:tc>
         <w:tc>
@@ -2362,6 +2439,7 @@
                 <w:szCs w:val="20"/>
               </w:rPr>
             </w:pPr>
+            <w:proofErr w:type="spellStart"/>
             <w:r>
               <w:rPr>
                 <w:sz w:val="20"/>
@@ -2369,6 +2447,7 @@
               </w:rPr>
               <w:t>Type_public_id</w:t>
             </w:r>
+            <w:proofErr w:type="spellEnd"/>
           </w:p>
         </w:tc>
         <w:tc>
@@ -2504,6 +2583,7 @@
                 <w:szCs w:val="20"/>
               </w:rPr>
             </w:pPr>
+            <w:proofErr w:type="spellStart"/>
             <w:r>
               <w:rPr>
                 <w:sz w:val="20"/>
@@ -2518,6 +2598,7 @@
               </w:rPr>
               <w:t>e</w:t>
             </w:r>
+            <w:proofErr w:type="spellEnd"/>
           </w:p>
         </w:tc>
         <w:tc>
@@ -2656,6 +2737,7 @@
                 <w:szCs w:val="20"/>
               </w:rPr>
             </w:pPr>
+            <w:proofErr w:type="spellStart"/>
             <w:r>
               <w:rPr>
                 <w:sz w:val="20"/>
@@ -2663,6 +2745,7 @@
               </w:rPr>
               <w:t>Realisateur_id</w:t>
             </w:r>
+            <w:proofErr w:type="spellEnd"/>
           </w:p>
         </w:tc>
         <w:tc>
@@ -2798,6 +2881,7 @@
                 <w:szCs w:val="20"/>
               </w:rPr>
             </w:pPr>
+            <w:proofErr w:type="spellStart"/>
             <w:r>
               <w:rPr>
                 <w:sz w:val="20"/>
@@ -2805,6 +2889,7 @@
               </w:rPr>
               <w:t>Realisateur_nom</w:t>
             </w:r>
+            <w:proofErr w:type="spellEnd"/>
           </w:p>
         </w:tc>
         <w:tc>
@@ -2943,6 +3028,7 @@
                 <w:szCs w:val="20"/>
               </w:rPr>
             </w:pPr>
+            <w:proofErr w:type="spellStart"/>
             <w:r>
               <w:rPr>
                 <w:sz w:val="20"/>
@@ -2950,6 +3036,7 @@
               </w:rPr>
               <w:t>Realisateur_prenom</w:t>
             </w:r>
+            <w:proofErr w:type="spellEnd"/>
           </w:p>
         </w:tc>
         <w:tc>
@@ -3085,6 +3172,7 @@
                 <w:szCs w:val="20"/>
               </w:rPr>
             </w:pPr>
+            <w:proofErr w:type="spellStart"/>
             <w:r>
               <w:rPr>
                 <w:sz w:val="20"/>
@@ -3092,6 +3180,7 @@
               </w:rPr>
               <w:t>Acteur_id</w:t>
             </w:r>
+            <w:proofErr w:type="spellEnd"/>
           </w:p>
         </w:tc>
         <w:tc>
@@ -3230,6 +3319,7 @@
                 <w:szCs w:val="20"/>
               </w:rPr>
             </w:pPr>
+            <w:proofErr w:type="spellStart"/>
             <w:r>
               <w:rPr>
                 <w:sz w:val="20"/>
@@ -3237,6 +3327,7 @@
               </w:rPr>
               <w:t>Acteur_nom</w:t>
             </w:r>
+            <w:proofErr w:type="spellEnd"/>
           </w:p>
         </w:tc>
         <w:tc>
@@ -3372,6 +3463,7 @@
                 <w:szCs w:val="20"/>
               </w:rPr>
             </w:pPr>
+            <w:proofErr w:type="spellStart"/>
             <w:r>
               <w:rPr>
                 <w:sz w:val="20"/>
@@ -3379,6 +3471,7 @@
               </w:rPr>
               <w:t>Acteur_prenom</w:t>
             </w:r>
+            <w:proofErr w:type="spellEnd"/>
           </w:p>
         </w:tc>
         <w:tc>
@@ -3517,6 +3610,7 @@
                 <w:szCs w:val="20"/>
               </w:rPr>
             </w:pPr>
+            <w:proofErr w:type="spellStart"/>
             <w:r>
               <w:rPr>
                 <w:sz w:val="20"/>
@@ -3524,6 +3618,7 @@
               </w:rPr>
               <w:t>Location_date</w:t>
             </w:r>
+            <w:proofErr w:type="spellEnd"/>
           </w:p>
         </w:tc>
         <w:tc>
@@ -3642,8 +3737,26 @@
                 <w:szCs w:val="20"/>
               </w:rPr>
               <w:br/>
-              <w:t>AAAA-MM-JJ HH:ii:ss</w:t>
-            </w:r>
+              <w:t xml:space="preserve">AAAA-MM-JJ </w:t>
+            </w:r>
+            <w:proofErr w:type="spellStart"/>
+            <w:proofErr w:type="gramStart"/>
+            <w:r>
+              <w:rPr>
+                <w:sz w:val="20"/>
+                <w:szCs w:val="20"/>
+              </w:rPr>
+              <w:t>HH:ii</w:t>
+            </w:r>
+            <w:proofErr w:type="gramEnd"/>
+            <w:r>
+              <w:rPr>
+                <w:sz w:val="20"/>
+                <w:szCs w:val="20"/>
+              </w:rPr>
+              <w:t>:ss</w:t>
+            </w:r>
+            <w:proofErr w:type="spellEnd"/>
             <w:r>
               <w:rPr>
                 <w:sz w:val="20"/>
@@ -3688,13 +3801,24 @@
                 <w:szCs w:val="20"/>
               </w:rPr>
             </w:pPr>
-            <w:r>
-              <w:rPr>
-                <w:sz w:val="20"/>
-                <w:szCs w:val="20"/>
-              </w:rPr>
-              <w:t>position_lecture</w:t>
-            </w:r>
+            <w:proofErr w:type="spellStart"/>
+            <w:proofErr w:type="gramStart"/>
+            <w:r>
+              <w:rPr>
+                <w:sz w:val="20"/>
+                <w:szCs w:val="20"/>
+              </w:rPr>
+              <w:t>position</w:t>
+            </w:r>
+            <w:proofErr w:type="gramEnd"/>
+            <w:r>
+              <w:rPr>
+                <w:sz w:val="20"/>
+                <w:szCs w:val="20"/>
+              </w:rPr>
+              <w:t>_lecture</w:t>
+            </w:r>
+            <w:proofErr w:type="spellEnd"/>
           </w:p>
         </w:tc>
         <w:tc>
@@ -3930,7 +4054,6 @@
         </w:tc>
       </w:tr>
     </w:tbl>
-    <w:p/>
     <w:p>
       <w:pPr>
         <w:rPr>
@@ -3942,6 +4065,1075 @@
       </w:pPr>
       <w:r>
         <w:br w:type="page"/>
+      </w:r>
+    </w:p>
+    <w:p>
+      <w:pPr>
+        <w:pStyle w:val="Titre1"/>
+      </w:pPr>
+      <w:r>
+        <w:lastRenderedPageBreak/>
+        <w:t>Dépendances fonctionnelles</w:t>
+      </w:r>
+      <w:r>
+        <w:t xml:space="preserve"> simples</w:t>
+      </w:r>
+    </w:p>
+    <w:p>
+      <w:pPr>
+        <w:rPr>
+          <w:color w:val="275317" w:themeColor="accent6" w:themeShade="80"/>
+        </w:rPr>
+      </w:pPr>
+      <w:r>
+        <w:rPr>
+          <w:color w:val="275317" w:themeColor="accent6" w:themeShade="80"/>
+        </w:rPr>
+        <w:t>Les dépendances fonctionnelles simples permettent de regrouper les données en entités et de repérer l’identifiant de chaque entité.</w:t>
+      </w:r>
+      <w:r>
+        <w:rPr>
+          <w:color w:val="275317" w:themeColor="accent6" w:themeShade="80"/>
+        </w:rPr>
+        <w:t xml:space="preserve"> Pour les gros systèmes d’information, l’utilisation d’une matrice des dépendances fonctionnelles e</w:t>
+      </w:r>
+      <w:r>
+        <w:rPr>
+          <w:color w:val="275317" w:themeColor="accent6" w:themeShade="80"/>
+        </w:rPr>
+        <w:t>s</w:t>
+      </w:r>
+      <w:r>
+        <w:rPr>
+          <w:color w:val="275317" w:themeColor="accent6" w:themeShade="80"/>
+        </w:rPr>
+        <w:t xml:space="preserve">t plus que recommandée. </w:t>
+      </w:r>
+    </w:p>
+    <w:p>
+      <w:pPr>
+        <w:rPr>
+          <w:color w:val="275317" w:themeColor="accent6" w:themeShade="80"/>
+        </w:rPr>
+      </w:pPr>
+      <w:r>
+        <w:rPr>
+          <w:b/>
+          <w:bCs/>
+          <w:color w:val="275317" w:themeColor="accent6" w:themeShade="80"/>
+        </w:rPr>
+        <w:t>Formalisme :</w:t>
+      </w:r>
+      <w:r>
+        <w:rPr>
+          <w:color w:val="275317" w:themeColor="accent6" w:themeShade="80"/>
+        </w:rPr>
+        <w:t xml:space="preserve">  Identifiant </w:t>
+      </w:r>
+      <w:r>
+        <w:rPr>
+          <w:color w:val="275317" w:themeColor="accent6" w:themeShade="80"/>
+        </w:rPr>
+        <w:sym w:font="Wingdings" w:char="F0E0"/>
+      </w:r>
+      <w:r>
+        <w:rPr>
+          <w:color w:val="275317" w:themeColor="accent6" w:themeShade="80"/>
+        </w:rPr>
+        <w:t xml:space="preserve"> donnée1, donnée2</w:t>
+      </w:r>
+      <w:r>
+        <w:rPr>
+          <w:color w:val="275317" w:themeColor="accent6" w:themeShade="80"/>
+        </w:rPr>
+        <w:t>,</w:t>
+      </w:r>
+      <w:r>
+        <w:rPr>
+          <w:color w:val="275317" w:themeColor="accent6" w:themeShade="80"/>
+        </w:rPr>
+        <w:t xml:space="preserve"> etc….</w:t>
+      </w:r>
+    </w:p>
+    <w:p>
+      <w:proofErr w:type="spellStart"/>
+      <w:r>
+        <w:rPr>
+          <w:b/>
+          <w:bCs/>
+          <w:u w:val="single"/>
+        </w:rPr>
+        <w:t>Client_id</w:t>
+      </w:r>
+      <w:proofErr w:type="spellEnd"/>
+      <w:r>
+        <w:t xml:space="preserve"> </w:t>
+      </w:r>
+      <w:r>
+        <w:sym w:font="Wingdings" w:char="F0E0"/>
+      </w:r>
+      <w:r>
+        <w:t xml:space="preserve"> </w:t>
+      </w:r>
+      <w:proofErr w:type="spellStart"/>
+      <w:r>
+        <w:t>client_nom</w:t>
+      </w:r>
+      <w:proofErr w:type="spellEnd"/>
+      <w:r>
+        <w:t xml:space="preserve">, </w:t>
+      </w:r>
+      <w:proofErr w:type="spellStart"/>
+      <w:r>
+        <w:t>client_prenom</w:t>
+      </w:r>
+      <w:proofErr w:type="spellEnd"/>
+      <w:r>
+        <w:t xml:space="preserve">, </w:t>
+      </w:r>
+      <w:proofErr w:type="spellStart"/>
+      <w:r>
+        <w:t>client_date_naissance</w:t>
+      </w:r>
+      <w:proofErr w:type="spellEnd"/>
+      <w:r>
+        <w:t xml:space="preserve">, </w:t>
+      </w:r>
+      <w:proofErr w:type="spellStart"/>
+      <w:r>
+        <w:t>client_sol</w:t>
+      </w:r>
+      <w:r>
+        <w:t>d</w:t>
+      </w:r>
+      <w:r>
+        <w:t>e</w:t>
+      </w:r>
+      <w:proofErr w:type="spellEnd"/>
+    </w:p>
+    <w:p>
+      <w:proofErr w:type="spellStart"/>
+      <w:r>
+        <w:rPr>
+          <w:b/>
+          <w:bCs/>
+          <w:u w:val="single"/>
+        </w:rPr>
+        <w:t>Genre_id</w:t>
+      </w:r>
+      <w:proofErr w:type="spellEnd"/>
+      <w:r>
+        <w:t xml:space="preserve"> </w:t>
+      </w:r>
+      <w:r>
+        <w:sym w:font="Wingdings" w:char="F0E0"/>
+      </w:r>
+      <w:r>
+        <w:t xml:space="preserve"> </w:t>
+      </w:r>
+      <w:proofErr w:type="spellStart"/>
+      <w:r>
+        <w:t>genre_nom</w:t>
+      </w:r>
+      <w:proofErr w:type="spellEnd"/>
+    </w:p>
+    <w:p>
+      <w:proofErr w:type="spellStart"/>
+      <w:r>
+        <w:rPr>
+          <w:b/>
+          <w:bCs/>
+          <w:u w:val="single"/>
+        </w:rPr>
+        <w:t>Type_public_id</w:t>
+      </w:r>
+      <w:proofErr w:type="spellEnd"/>
+      <w:r>
+        <w:t xml:space="preserve"> </w:t>
+      </w:r>
+      <w:r>
+        <w:sym w:font="Wingdings" w:char="F0E0"/>
+      </w:r>
+      <w:r>
+        <w:t xml:space="preserve"> </w:t>
+      </w:r>
+      <w:proofErr w:type="spellStart"/>
+      <w:r>
+        <w:t>type_public_intitule</w:t>
+      </w:r>
+      <w:proofErr w:type="spellEnd"/>
+    </w:p>
+    <w:p>
+      <w:proofErr w:type="spellStart"/>
+      <w:r>
+        <w:rPr>
+          <w:b/>
+          <w:bCs/>
+          <w:u w:val="single"/>
+        </w:rPr>
+        <w:t>Acteur</w:t>
+      </w:r>
+      <w:r>
+        <w:rPr>
+          <w:b/>
+          <w:bCs/>
+          <w:u w:val="single"/>
+        </w:rPr>
+        <w:t>_id</w:t>
+      </w:r>
+      <w:proofErr w:type="spellEnd"/>
+      <w:r>
+        <w:t xml:space="preserve"> </w:t>
+      </w:r>
+      <w:r>
+        <w:sym w:font="Wingdings" w:char="F0E0"/>
+      </w:r>
+      <w:r>
+        <w:t xml:space="preserve"> </w:t>
+      </w:r>
+      <w:proofErr w:type="spellStart"/>
+      <w:r>
+        <w:t>acteur_no</w:t>
+      </w:r>
+      <w:r>
+        <w:t>m</w:t>
+      </w:r>
+      <w:proofErr w:type="spellEnd"/>
+      <w:r>
+        <w:t xml:space="preserve">, </w:t>
+      </w:r>
+      <w:proofErr w:type="spellStart"/>
+      <w:r>
+        <w:t>acteur_prenom</w:t>
+      </w:r>
+      <w:proofErr w:type="spellEnd"/>
+    </w:p>
+    <w:p>
+      <w:pPr>
+        <w:rPr>
+          <w:lang w:val="en-US"/>
+        </w:rPr>
+      </w:pPr>
+      <w:proofErr w:type="spellStart"/>
+      <w:r>
+        <w:rPr>
+          <w:b/>
+          <w:bCs/>
+          <w:u w:val="single"/>
+          <w:lang w:val="en-US"/>
+        </w:rPr>
+        <w:t>Film_id</w:t>
+      </w:r>
+      <w:proofErr w:type="spellEnd"/>
+      <w:r>
+        <w:rPr>
+          <w:lang w:val="en-US"/>
+        </w:rPr>
+        <w:t xml:space="preserve"> </w:t>
+      </w:r>
+      <w:r>
+        <w:sym w:font="Wingdings" w:char="F0E0"/>
+      </w:r>
+      <w:r>
+        <w:rPr>
+          <w:lang w:val="en-US"/>
+        </w:rPr>
+        <w:t xml:space="preserve"> </w:t>
+      </w:r>
+      <w:proofErr w:type="spellStart"/>
+      <w:r>
+        <w:rPr>
+          <w:lang w:val="en-US"/>
+        </w:rPr>
+        <w:t>film_titre</w:t>
+      </w:r>
+      <w:proofErr w:type="spellEnd"/>
+      <w:r>
+        <w:rPr>
+          <w:lang w:val="en-US"/>
+        </w:rPr>
+        <w:t xml:space="preserve">, </w:t>
+      </w:r>
+      <w:proofErr w:type="spellStart"/>
+      <w:r>
+        <w:rPr>
+          <w:lang w:val="en-US"/>
+        </w:rPr>
+        <w:t>film_duree</w:t>
+      </w:r>
+      <w:proofErr w:type="spellEnd"/>
+    </w:p>
+    <w:p>
+      <w:proofErr w:type="spellStart"/>
+      <w:r>
+        <w:rPr>
+          <w:b/>
+          <w:bCs/>
+          <w:u w:val="single"/>
+        </w:rPr>
+        <w:t>Video_id</w:t>
+      </w:r>
+      <w:proofErr w:type="spellEnd"/>
+      <w:r>
+        <w:t xml:space="preserve"> </w:t>
+      </w:r>
+      <w:r>
+        <w:sym w:font="Wingdings" w:char="F0E0"/>
+      </w:r>
+      <w:r>
+        <w:t xml:space="preserve"> </w:t>
+      </w:r>
+      <w:proofErr w:type="spellStart"/>
+      <w:r>
+        <w:t>Video_version</w:t>
+      </w:r>
+      <w:proofErr w:type="spellEnd"/>
+    </w:p>
+    <w:p>
+      <w:proofErr w:type="spellStart"/>
+      <w:r>
+        <w:rPr>
+          <w:b/>
+          <w:bCs/>
+          <w:u w:val="single"/>
+        </w:rPr>
+        <w:t>Réalisateur_id</w:t>
+      </w:r>
+      <w:proofErr w:type="spellEnd"/>
+      <w:r>
+        <w:t xml:space="preserve"> </w:t>
+      </w:r>
+      <w:r>
+        <w:sym w:font="Wingdings" w:char="F0E0"/>
+      </w:r>
+      <w:r>
+        <w:t xml:space="preserve"> </w:t>
+      </w:r>
+      <w:proofErr w:type="spellStart"/>
+      <w:r>
+        <w:t>réalisateur_nom</w:t>
+      </w:r>
+      <w:proofErr w:type="spellEnd"/>
+      <w:r>
+        <w:t xml:space="preserve">, </w:t>
+      </w:r>
+      <w:proofErr w:type="spellStart"/>
+      <w:r>
+        <w:t>réalisateur_prénom</w:t>
+      </w:r>
+      <w:proofErr w:type="spellEnd"/>
+    </w:p>
+    <w:p>
+      <w:pPr>
+        <w:pStyle w:val="Titre1"/>
+      </w:pPr>
+      <w:r>
+        <w:t>Règles de gestion</w:t>
+      </w:r>
+    </w:p>
+    <w:p>
+      <w:pPr>
+        <w:rPr>
+          <w:color w:val="275317" w:themeColor="accent6" w:themeShade="80"/>
+        </w:rPr>
+      </w:pPr>
+      <w:r>
+        <w:rPr>
+          <w:color w:val="275317" w:themeColor="accent6" w:themeShade="80"/>
+        </w:rPr>
+        <w:t>Les règles de gestion permettent, entre autres, de repérer les associations entre entités</w:t>
+      </w:r>
+      <w:r>
+        <w:rPr>
+          <w:color w:val="275317" w:themeColor="accent6" w:themeShade="80"/>
+        </w:rPr>
+        <w:t xml:space="preserve"> et la participation de chaque entité dans l’association (cardinalités, minimum et maximum)</w:t>
+      </w:r>
+      <w:r>
+        <w:rPr>
+          <w:color w:val="275317" w:themeColor="accent6" w:themeShade="80"/>
+        </w:rPr>
+        <w:t>.</w:t>
+      </w:r>
+    </w:p>
+    <w:p>
+      <w:r>
+        <w:t>1 film est dirigé par</w:t>
+      </w:r>
+      <w:r>
+        <w:t xml:space="preserve"> </w:t>
+      </w:r>
+      <w:r>
+        <w:rPr>
+          <w:b/>
+          <w:bCs/>
+        </w:rPr>
+        <w:t>1</w:t>
+      </w:r>
+      <w:r>
+        <w:rPr>
+          <w:b/>
+          <w:bCs/>
+        </w:rPr>
+        <w:t xml:space="preserve"> seul</w:t>
+      </w:r>
+      <w:r>
+        <w:t xml:space="preserve"> réalisateur</w:t>
+      </w:r>
+      <w:r>
+        <w:br/>
+        <w:t xml:space="preserve">1 réalisateur dirige </w:t>
+      </w:r>
+      <w:r>
+        <w:t>0</w:t>
+      </w:r>
+      <w:r>
+        <w:t xml:space="preserve"> ou </w:t>
+      </w:r>
+      <w:r>
+        <w:rPr>
+          <w:b/>
+          <w:bCs/>
+        </w:rPr>
+        <w:t>plusieurs</w:t>
+      </w:r>
+      <w:r>
+        <w:t xml:space="preserve"> films</w:t>
+      </w:r>
+    </w:p>
+    <w:p>
+      <w:r>
+        <w:t xml:space="preserve">1 film est catégorisé par </w:t>
+      </w:r>
+      <w:r>
+        <w:t xml:space="preserve">1 ou </w:t>
+      </w:r>
+      <w:r>
+        <w:rPr>
+          <w:b/>
+          <w:bCs/>
+        </w:rPr>
+        <w:t>plusieurs</w:t>
+      </w:r>
+      <w:r>
+        <w:t xml:space="preserve"> </w:t>
+      </w:r>
+      <w:r>
+        <w:t>genre</w:t>
+      </w:r>
+      <w:r>
+        <w:t>s</w:t>
+      </w:r>
+      <w:r>
+        <w:br/>
+        <w:t xml:space="preserve">1 genre </w:t>
+      </w:r>
+      <w:r>
+        <w:t>catégorise</w:t>
+      </w:r>
+      <w:r>
+        <w:t xml:space="preserve"> </w:t>
+      </w:r>
+      <w:r>
+        <w:t>0</w:t>
+      </w:r>
+      <w:r>
+        <w:t xml:space="preserve"> ou </w:t>
+      </w:r>
+      <w:r>
+        <w:rPr>
+          <w:b/>
+          <w:bCs/>
+        </w:rPr>
+        <w:t>plusieurs</w:t>
+      </w:r>
+      <w:r>
+        <w:t xml:space="preserve"> film</w:t>
+      </w:r>
+      <w:r>
+        <w:t>s</w:t>
+      </w:r>
+    </w:p>
+    <w:p>
+      <w:r>
+        <w:t xml:space="preserve">1 film est joué par 1 ou </w:t>
+      </w:r>
+      <w:r>
+        <w:rPr>
+          <w:b/>
+          <w:bCs/>
+        </w:rPr>
+        <w:t>plusieurs</w:t>
+      </w:r>
+      <w:r>
+        <w:t xml:space="preserve"> acteurs</w:t>
+      </w:r>
+      <w:r>
+        <w:br/>
+      </w:r>
+      <w:r>
+        <w:t>1 acteur</w:t>
+      </w:r>
+      <w:r>
+        <w:t xml:space="preserve"> </w:t>
+      </w:r>
+      <w:r>
+        <w:t xml:space="preserve">joue dans 0 ou </w:t>
+      </w:r>
+      <w:r>
+        <w:rPr>
+          <w:b/>
+          <w:bCs/>
+        </w:rPr>
+        <w:t>plusieurs</w:t>
+      </w:r>
+      <w:r>
+        <w:t xml:space="preserve"> films</w:t>
+      </w:r>
+    </w:p>
+    <w:p>
+      <w:r>
+        <w:t>1 film</w:t>
+      </w:r>
+      <w:r>
+        <w:t xml:space="preserve"> correspond à 1 ou </w:t>
+      </w:r>
+      <w:r>
+        <w:rPr>
+          <w:b/>
+          <w:bCs/>
+        </w:rPr>
+        <w:t>plusieurs</w:t>
+      </w:r>
+      <w:r>
+        <w:t xml:space="preserve"> </w:t>
+      </w:r>
+      <w:r>
+        <w:t>vidéo</w:t>
+      </w:r>
+      <w:r>
+        <w:t>s</w:t>
+      </w:r>
+      <w:r>
+        <w:br/>
+        <w:t xml:space="preserve">1 vidéo </w:t>
+      </w:r>
+      <w:r>
+        <w:t xml:space="preserve">correspond à </w:t>
+      </w:r>
+      <w:r>
+        <w:rPr>
+          <w:b/>
+          <w:bCs/>
+        </w:rPr>
+        <w:t>1 seul</w:t>
+      </w:r>
+      <w:r>
+        <w:t xml:space="preserve"> film</w:t>
+      </w:r>
+    </w:p>
+    <w:p>
+      <w:r>
+        <w:t xml:space="preserve">1 film est loué par 0 ou </w:t>
+      </w:r>
+      <w:r>
+        <w:rPr>
+          <w:b/>
+          <w:bCs/>
+        </w:rPr>
+        <w:t>plusieurs</w:t>
+      </w:r>
+      <w:r>
+        <w:t xml:space="preserve"> clients</w:t>
+      </w:r>
+      <w:r>
+        <w:br/>
+        <w:t xml:space="preserve">1 client loue </w:t>
+      </w:r>
+      <w:r>
+        <w:t xml:space="preserve">0 ou </w:t>
+      </w:r>
+      <w:r>
+        <w:rPr>
+          <w:b/>
+          <w:bCs/>
+        </w:rPr>
+        <w:t>plusieurs</w:t>
+      </w:r>
+      <w:r>
+        <w:t xml:space="preserve"> films</w:t>
+      </w:r>
+    </w:p>
+    <w:p>
+      <w:r>
+        <w:t xml:space="preserve">1 genre </w:t>
+      </w:r>
+      <w:r>
+        <w:t>est ap</w:t>
+      </w:r>
+      <w:r>
+        <w:t>p</w:t>
+      </w:r>
+      <w:r>
+        <w:t>récié</w:t>
+      </w:r>
+      <w:r>
+        <w:t xml:space="preserve"> </w:t>
+      </w:r>
+      <w:r>
+        <w:t>par</w:t>
+      </w:r>
+      <w:r>
+        <w:t xml:space="preserve"> </w:t>
+      </w:r>
+      <w:r>
+        <w:t xml:space="preserve">0 ou </w:t>
+      </w:r>
+      <w:r>
+        <w:rPr>
+          <w:b/>
+          <w:bCs/>
+        </w:rPr>
+        <w:t>plusieurs</w:t>
+      </w:r>
+      <w:r>
+        <w:t xml:space="preserve"> type</w:t>
+      </w:r>
+      <w:r>
+        <w:t>s</w:t>
+      </w:r>
+      <w:r>
+        <w:t xml:space="preserve"> de public</w:t>
+      </w:r>
+      <w:r>
+        <w:br/>
+      </w:r>
+      <w:r>
+        <w:t>1 type de public</w:t>
+      </w:r>
+      <w:r>
+        <w:t xml:space="preserve"> </w:t>
+      </w:r>
+      <w:r>
+        <w:t xml:space="preserve">peut </w:t>
+      </w:r>
+      <w:r>
+        <w:t>apprécie</w:t>
+      </w:r>
+      <w:r>
+        <w:t>r</w:t>
+      </w:r>
+      <w:r>
+        <w:t xml:space="preserve"> 0 ou </w:t>
+      </w:r>
+      <w:r>
+        <w:rPr>
+          <w:b/>
+          <w:bCs/>
+        </w:rPr>
+        <w:t>plusieurs</w:t>
+      </w:r>
+      <w:r>
+        <w:t xml:space="preserve"> genre</w:t>
+      </w:r>
+      <w:r>
+        <w:t>s</w:t>
+      </w:r>
+    </w:p>
+    <w:p/>
+    <w:p>
+      <w:r>
+        <w:br w:type="page"/>
+      </w:r>
+    </w:p>
+    <w:p>
+      <w:pPr>
+        <w:pStyle w:val="Titre1"/>
+      </w:pPr>
+      <w:r>
+        <w:lastRenderedPageBreak/>
+        <w:t>Modèle Conceptuel</w:t>
+      </w:r>
+    </w:p>
+    <w:p>
+      <w:pPr>
+        <w:rPr>
+          <w:color w:val="275317" w:themeColor="accent6" w:themeShade="80"/>
+        </w:rPr>
+      </w:pPr>
+      <w:r>
+        <w:rPr>
+          <w:color w:val="275317" w:themeColor="accent6" w:themeShade="80"/>
+        </w:rPr>
+        <w:t>Le modèle conceptuel permet de représenter l’organisation des données</w:t>
+      </w:r>
+      <w:r>
+        <w:rPr>
+          <w:color w:val="275317" w:themeColor="accent6" w:themeShade="80"/>
+        </w:rPr>
+        <w:t>,</w:t>
+      </w:r>
+      <w:r>
+        <w:rPr>
+          <w:color w:val="275317" w:themeColor="accent6" w:themeShade="80"/>
+        </w:rPr>
+        <w:t xml:space="preserve"> respecte le discours métier</w:t>
+      </w:r>
+      <w:r>
+        <w:rPr>
+          <w:color w:val="275317" w:themeColor="accent6" w:themeShade="80"/>
+        </w:rPr>
+        <w:t xml:space="preserve"> et permet de valider les étapes précédentes</w:t>
+      </w:r>
+      <w:r>
+        <w:rPr>
+          <w:color w:val="275317" w:themeColor="accent6" w:themeShade="80"/>
+        </w:rPr>
+        <w:t>.</w:t>
+      </w:r>
+    </w:p>
+    <w:p>
+      <w:pPr>
+        <w:rPr>
+          <w:color w:val="275317" w:themeColor="accent6" w:themeShade="80"/>
+        </w:rPr>
+      </w:pPr>
+      <w:r>
+        <w:rPr>
+          <w:color w:val="275317" w:themeColor="accent6" w:themeShade="80"/>
+        </w:rPr>
+        <w:t>(Pour l’exemple, le modèle ne prend en charge que les films, acteurs et réalisateurs)</w:t>
+      </w:r>
+      <w:r>
+        <w:rPr>
+          <w:color w:val="275317" w:themeColor="accent6" w:themeShade="80"/>
+        </w:rPr>
+        <w:t>.</w:t>
+      </w:r>
+    </w:p>
+    <w:p>
+      <w:pPr>
+        <w:jc w:val="center"/>
+      </w:pPr>
+      <w:r>
+        <w:rPr>
+          <w:noProof/>
+        </w:rPr>
+        <w:drawing>
+          <wp:inline distT="0" distB="0" distL="0" distR="0" wp14:anchorId="67DD9349" wp14:editId="3E498E2E">
+            <wp:extent cx="6210300" cy="5792470"/>
+            <wp:effectExtent l="19050" t="19050" r="19050" b="17780"/>
+            <wp:docPr id="1976874347" name="Image 1" descr="Une image contenant texte, capture d’écran, diagramme, ligne&#10;&#10;Description générée automatiquement"/>
+            <wp:cNvGraphicFramePr>
+              <a:graphicFrameLocks xmlns:a="http://schemas.openxmlformats.org/drawingml/2006/main" noChangeAspect="1"/>
+            </wp:cNvGraphicFramePr>
+            <a:graphic xmlns:a="http://schemas.openxmlformats.org/drawingml/2006/main">
+              <a:graphicData uri="http://schemas.openxmlformats.org/drawingml/2006/picture">
+                <pic:pic xmlns:pic="http://schemas.openxmlformats.org/drawingml/2006/picture">
+                  <pic:nvPicPr>
+                    <pic:cNvPr id="1976874347" name="Image 1" descr="Une image contenant texte, capture d’écran, diagramme, ligne&#10;&#10;Description générée automatiquement"/>
+                    <pic:cNvPicPr/>
+                  </pic:nvPicPr>
+                  <pic:blipFill>
+                    <a:blip r:embed="rId5"/>
+                    <a:stretch>
+                      <a:fillRect/>
+                    </a:stretch>
+                  </pic:blipFill>
+                  <pic:spPr>
+                    <a:xfrm>
+                      <a:off x="0" y="0"/>
+                      <a:ext cx="6210300" cy="5792470"/>
+                    </a:xfrm>
+                    <a:prstGeom prst="rect">
+                      <a:avLst/>
+                    </a:prstGeom>
+                    <a:ln>
+                      <a:solidFill>
+                        <a:schemeClr val="accent1"/>
+                      </a:solidFill>
+                    </a:ln>
+                  </pic:spPr>
+                </pic:pic>
+              </a:graphicData>
+            </a:graphic>
+          </wp:inline>
+        </w:drawing>
+      </w:r>
+    </w:p>
+    <w:p>
+      <w:pPr>
+        <w:jc w:val="center"/>
+      </w:pPr>
+    </w:p>
+    <w:p>
+      <w:r>
+        <w:br w:type="page"/>
+      </w:r>
+    </w:p>
+    <w:p>
+      <w:pPr>
+        <w:pStyle w:val="Titre1"/>
+      </w:pPr>
+      <w:r>
+        <w:lastRenderedPageBreak/>
+        <w:t>Modèle Logique</w:t>
+      </w:r>
+    </w:p>
+    <w:p>
+      <w:pPr>
+        <w:rPr>
+          <w:color w:val="275317" w:themeColor="accent6" w:themeShade="80"/>
+        </w:rPr>
+      </w:pPr>
+      <w:r>
+        <w:rPr>
+          <w:color w:val="275317" w:themeColor="accent6" w:themeShade="80"/>
+        </w:rPr>
+        <w:t>Le modèle logique permet de représenter la base de données qui sera implé</w:t>
+      </w:r>
+      <w:r>
+        <w:rPr>
+          <w:color w:val="275317" w:themeColor="accent6" w:themeShade="80"/>
+        </w:rPr>
+        <w:t>m</w:t>
+      </w:r>
+      <w:r>
+        <w:rPr>
+          <w:color w:val="275317" w:themeColor="accent6" w:themeShade="80"/>
+        </w:rPr>
+        <w:t>entée avec du code SQL.</w:t>
+      </w:r>
+    </w:p>
+    <w:p>
+      <w:pPr>
+        <w:rPr>
+          <w:color w:val="275317" w:themeColor="accent6" w:themeShade="80"/>
+        </w:rPr>
+      </w:pPr>
+      <w:r>
+        <w:rPr>
+          <w:color w:val="275317" w:themeColor="accent6" w:themeShade="80"/>
+        </w:rPr>
+        <w:t>Les « entités » deviennent des « relations »</w:t>
+      </w:r>
+    </w:p>
+    <w:p>
+      <w:pPr>
+        <w:rPr>
+          <w:color w:val="275317" w:themeColor="accent6" w:themeShade="80"/>
+        </w:rPr>
+      </w:pPr>
+      <w:r>
+        <w:rPr>
+          <w:color w:val="275317" w:themeColor="accent6" w:themeShade="80"/>
+        </w:rPr>
+        <w:t>(Pour l’exemple, le modèle ne prend en charge que les films, acteurs et réalisateurs)</w:t>
+      </w:r>
+      <w:r>
+        <w:rPr>
+          <w:color w:val="275317" w:themeColor="accent6" w:themeShade="80"/>
+        </w:rPr>
+        <w:t>.</w:t>
+      </w:r>
+    </w:p>
+    <w:p>
+      <w:pPr>
+        <w:jc w:val="center"/>
+      </w:pPr>
+      <w:r>
+        <w:rPr>
+          <w:noProof/>
+        </w:rPr>
+        <w:drawing>
+          <wp:inline distT="0" distB="0" distL="0" distR="0" wp14:anchorId="7B53C8B8" wp14:editId="3C5CD12E">
+            <wp:extent cx="6210300" cy="2636520"/>
+            <wp:effectExtent l="19050" t="19050" r="19050" b="11430"/>
+            <wp:docPr id="260879749" name="Image 1" descr="Une image contenant texte, capture d’écran, carte de visite, Police&#10;&#10;Description générée automatiquement"/>
+            <wp:cNvGraphicFramePr>
+              <a:graphicFrameLocks xmlns:a="http://schemas.openxmlformats.org/drawingml/2006/main" noChangeAspect="1"/>
+            </wp:cNvGraphicFramePr>
+            <a:graphic xmlns:a="http://schemas.openxmlformats.org/drawingml/2006/main">
+              <a:graphicData uri="http://schemas.openxmlformats.org/drawingml/2006/picture">
+                <pic:pic xmlns:pic="http://schemas.openxmlformats.org/drawingml/2006/picture">
+                  <pic:nvPicPr>
+                    <pic:cNvPr id="260879749" name="Image 1" descr="Une image contenant texte, capture d’écran, carte de visite, Police&#10;&#10;Description générée automatiquement"/>
+                    <pic:cNvPicPr/>
+                  </pic:nvPicPr>
+                  <pic:blipFill>
+                    <a:blip r:embed="rId6"/>
+                    <a:stretch>
+                      <a:fillRect/>
+                    </a:stretch>
+                  </pic:blipFill>
+                  <pic:spPr>
+                    <a:xfrm>
+                      <a:off x="0" y="0"/>
+                      <a:ext cx="6210300" cy="2636520"/>
+                    </a:xfrm>
+                    <a:prstGeom prst="rect">
+                      <a:avLst/>
+                    </a:prstGeom>
+                    <a:ln>
+                      <a:solidFill>
+                        <a:schemeClr val="accent1"/>
+                      </a:solidFill>
+                    </a:ln>
+                  </pic:spPr>
+                </pic:pic>
+              </a:graphicData>
+            </a:graphic>
+          </wp:inline>
+        </w:drawing>
+      </w:r>
+    </w:p>
+    <w:p>
+      <w:pPr>
+        <w:rPr>
+          <w:color w:val="275317" w:themeColor="accent6" w:themeShade="80"/>
+        </w:rPr>
+      </w:pPr>
+      <w:r>
+        <w:rPr>
+          <w:color w:val="275317" w:themeColor="accent6" w:themeShade="80"/>
+        </w:rPr>
+        <w:t xml:space="preserve">Les flèches représentent les dépendances. </w:t>
+      </w:r>
+      <w:r>
+        <w:rPr>
+          <w:color w:val="275317" w:themeColor="accent6" w:themeShade="80"/>
+        </w:rPr>
+        <w:br/>
+      </w:r>
+      <w:r>
+        <w:rPr>
+          <w:color w:val="275317" w:themeColor="accent6" w:themeShade="80"/>
+        </w:rPr>
+        <w:t xml:space="preserve">Le départ de la flèche identifie l’entité </w:t>
+      </w:r>
+      <w:r>
+        <w:rPr>
+          <w:color w:val="275317" w:themeColor="accent6" w:themeShade="80"/>
+        </w:rPr>
+        <w:t>faible (l’entité qui est dépendante de l’entité forte)</w:t>
+      </w:r>
+      <w:r>
+        <w:rPr>
+          <w:color w:val="275317" w:themeColor="accent6" w:themeShade="80"/>
+        </w:rPr>
+        <w:t xml:space="preserve">. </w:t>
+      </w:r>
+      <w:r>
+        <w:rPr>
+          <w:color w:val="275317" w:themeColor="accent6" w:themeShade="80"/>
+        </w:rPr>
+        <w:br/>
+        <w:t>La flèche pointe vers l’entité forte.</w:t>
+      </w:r>
+    </w:p>
+    <w:p>
+      <w:pPr>
+        <w:rPr>
+          <w:color w:val="275317" w:themeColor="accent6" w:themeShade="80"/>
+        </w:rPr>
+      </w:pPr>
+      <w:r>
+        <w:rPr>
+          <w:color w:val="275317" w:themeColor="accent6" w:themeShade="80"/>
+        </w:rPr>
+        <w:t>Ces dépendances seront forma</w:t>
+      </w:r>
+      <w:r>
+        <w:rPr>
+          <w:color w:val="275317" w:themeColor="accent6" w:themeShade="80"/>
+        </w:rPr>
+        <w:t>l</w:t>
+      </w:r>
+      <w:r>
+        <w:rPr>
+          <w:color w:val="275317" w:themeColor="accent6" w:themeShade="80"/>
+        </w:rPr>
+        <w:t>isées dans le modèle physique</w:t>
+      </w:r>
+      <w:r>
+        <w:rPr>
+          <w:color w:val="275317" w:themeColor="accent6" w:themeShade="80"/>
+        </w:rPr>
+        <w:t xml:space="preserve"> au travers des « clés étrangères ».</w:t>
+      </w:r>
+    </w:p>
+    <w:p>
+      <w:pPr>
+        <w:rPr>
+          <w:rFonts w:asciiTheme="majorHAnsi" w:eastAsiaTheme="majorEastAsia" w:hAnsiTheme="majorHAnsi" w:cstheme="majorBidi"/>
+          <w:color w:val="0F4761" w:themeColor="accent1" w:themeShade="BF"/>
+          <w:sz w:val="40"/>
+          <w:szCs w:val="40"/>
+        </w:rPr>
+      </w:pPr>
+      <w:r>
+        <w:br w:type="page"/>
+      </w:r>
+    </w:p>
+    <w:p>
+      <w:pPr>
+        <w:pStyle w:val="Titre1"/>
+      </w:pPr>
+      <w:r>
+        <w:lastRenderedPageBreak/>
+        <w:t>Modèle physique</w:t>
+      </w:r>
+    </w:p>
+    <w:p>
+      <w:pPr>
+        <w:rPr>
+          <w:color w:val="275317" w:themeColor="accent6" w:themeShade="80"/>
+        </w:rPr>
+      </w:pPr>
+      <w:r>
+        <w:rPr>
+          <w:color w:val="275317" w:themeColor="accent6" w:themeShade="80"/>
+        </w:rPr>
+        <w:t>Le modèle physique est le code SQL qui sera exécuté pour créer la base de données représentée par le modèle logique.</w:t>
+      </w:r>
+    </w:p>
+    <w:p>
+      <w:pPr>
+        <w:rPr>
+          <w:color w:val="275317" w:themeColor="accent6" w:themeShade="80"/>
+        </w:rPr>
+      </w:pPr>
+      <w:r>
+        <w:rPr>
+          <w:color w:val="275317" w:themeColor="accent6" w:themeShade="80"/>
+        </w:rPr>
+        <w:t>Les « relations » deviennent des « tables »</w:t>
+      </w:r>
+      <w:r>
+        <w:rPr>
+          <w:color w:val="275317" w:themeColor="accent6" w:themeShade="80"/>
+        </w:rPr>
+        <w:t xml:space="preserve"> </w:t>
+      </w:r>
+      <w:r>
+        <w:rPr>
+          <w:color w:val="275317" w:themeColor="accent6" w:themeShade="80"/>
+        </w:rPr>
+        <w:br/>
+      </w:r>
+      <w:proofErr w:type="gramStart"/>
+      <w:r>
+        <w:rPr>
+          <w:color w:val="275317" w:themeColor="accent6" w:themeShade="80"/>
+        </w:rPr>
+        <w:t>Les  «</w:t>
+      </w:r>
+      <w:proofErr w:type="gramEnd"/>
+      <w:r>
+        <w:rPr>
+          <w:color w:val="275317" w:themeColor="accent6" w:themeShade="80"/>
+        </w:rPr>
+        <w:t> identifiants » deviennent des « clés primaires »</w:t>
       </w:r>
     </w:p>
     <w:p>
@@ -3949,397 +5141,187 @@
         <w:pStyle w:val="Titre2"/>
       </w:pPr>
       <w:r>
-        <w:lastRenderedPageBreak/>
-        <w:t>Dépendances fonctionnelles</w:t>
+        <w:t>Création de la base de données</w:t>
       </w:r>
     </w:p>
     <w:p>
-      <w:r>
-        <w:t xml:space="preserve">Client_id </w:t>
-      </w:r>
-      <w:r>
-        <w:sym w:font="Wingdings" w:char="F0E0"/>
-      </w:r>
-      <w:r>
-        <w:t xml:space="preserve"> client_nom, client_prenom, client_date_naissance, client_sol</w:t>
-      </w:r>
-      <w:r>
-        <w:t>d</w:t>
-      </w:r>
-      <w:r>
-        <w:t>e</w:t>
-      </w:r>
-    </w:p>
-    <w:p>
-      <w:r>
-        <w:t xml:space="preserve">Genre_id </w:t>
-      </w:r>
-      <w:r>
-        <w:sym w:font="Wingdings" w:char="F0E0"/>
-      </w:r>
-      <w:r>
-        <w:t xml:space="preserve"> genre_nom</w:t>
-      </w:r>
-    </w:p>
-    <w:p>
-      <w:r>
-        <w:t xml:space="preserve">Type_public_id </w:t>
-      </w:r>
-      <w:r>
-        <w:sym w:font="Wingdings" w:char="F0E0"/>
-      </w:r>
-      <w:r>
-        <w:t xml:space="preserve"> type_public_intitule</w:t>
-      </w:r>
-    </w:p>
-    <w:p>
-      <w:r>
-        <w:t>Acteur</w:t>
-      </w:r>
-      <w:r>
-        <w:t>_id</w:t>
-      </w:r>
-      <w:r>
-        <w:t xml:space="preserve"> </w:t>
-      </w:r>
-      <w:r>
-        <w:sym w:font="Wingdings" w:char="F0E0"/>
-      </w:r>
-      <w:r>
-        <w:t xml:space="preserve"> acteur_no</w:t>
-      </w:r>
-      <w:r>
-        <w:t>m</w:t>
-      </w:r>
-      <w:r>
-        <w:t>, acteur_prenom</w:t>
-      </w:r>
-    </w:p>
-    <w:p>
-      <w:r>
-        <w:t>Film_id -&gt; film_titre, film_duree</w:t>
-      </w:r>
-    </w:p>
-    <w:p>
-      <w:r>
-        <w:t xml:space="preserve">Video_id </w:t>
-      </w:r>
-      <w:r>
-        <w:sym w:font="Wingdings" w:char="F0E0"/>
-      </w:r>
-      <w:r>
-        <w:t xml:space="preserve"> Video_version</w:t>
-      </w:r>
-    </w:p>
-    <w:p>
-      <w:r>
-        <w:t xml:space="preserve">Réalisateur_id </w:t>
-      </w:r>
-      <w:r>
-        <w:sym w:font="Wingdings" w:char="F0E0"/>
-      </w:r>
-      <w:r>
-        <w:t xml:space="preserve"> réalisateur_nom, réalisateur_prénom</w:t>
-      </w:r>
+      <w:pPr>
+        <w:rPr>
+          <w:color w:val="275317" w:themeColor="accent6" w:themeShade="80"/>
+        </w:rPr>
+      </w:pPr>
     </w:p>
     <w:p>
       <w:pPr>
         <w:pStyle w:val="Titre2"/>
       </w:pPr>
       <w:r>
-        <w:t>Règles de gestion</w:t>
+        <w:t>Création de la table « acteur »</w:t>
+      </w:r>
+    </w:p>
+    <w:p/>
+    <w:p>
+      <w:pPr>
+        <w:pStyle w:val="Titre2"/>
+      </w:pPr>
+      <w:r>
+        <w:t>Création de la table « réalisateur »</w:t>
+      </w:r>
+    </w:p>
+    <w:p/>
+    <w:p>
+      <w:pPr>
+        <w:pStyle w:val="Titre2"/>
+      </w:pPr>
+      <w:r>
+        <w:t>Création de la table « film</w:t>
+      </w:r>
+      <w:r>
+        <w:t> »</w:t>
+      </w:r>
+      <w:r>
+        <w:t xml:space="preserve"> </w:t>
       </w:r>
     </w:p>
     <w:p>
-      <w:r>
-        <w:t>1 film est dirigé par</w:t>
-      </w:r>
-      <w:r>
-        <w:t xml:space="preserve"> </w:t>
-      </w:r>
-      <w:r>
-        <w:t xml:space="preserve"> </w:t>
-      </w:r>
-      <w:r>
-        <w:rPr>
-          <w:b/>
-          <w:bCs/>
-        </w:rPr>
-        <w:t>1</w:t>
-      </w:r>
-      <w:r>
-        <w:rPr>
-          <w:b/>
-          <w:bCs/>
-        </w:rPr>
-        <w:t xml:space="preserve"> seul</w:t>
-      </w:r>
-      <w:r>
-        <w:t xml:space="preserve"> réalisateur</w:t>
-      </w:r>
-      <w:r>
-        <w:br/>
-        <w:t xml:space="preserve">1 réalisateur dirige </w:t>
-      </w:r>
-      <w:r>
-        <w:t>0</w:t>
-      </w:r>
-      <w:r>
-        <w:t xml:space="preserve"> ou </w:t>
-      </w:r>
-      <w:r>
-        <w:rPr>
-          <w:b/>
-          <w:bCs/>
-        </w:rPr>
-        <w:t>plusieurs</w:t>
-      </w:r>
-      <w:r>
-        <w:t xml:space="preserve"> films</w:t>
+      <w:pPr>
+        <w:rPr>
+          <w:color w:val="275317" w:themeColor="accent6" w:themeShade="80"/>
+        </w:rPr>
+      </w:pPr>
+      <w:r>
+        <w:rPr>
+          <w:color w:val="275317" w:themeColor="accent6" w:themeShade="80"/>
+        </w:rPr>
+        <w:t>Création de la table d’</w:t>
+      </w:r>
+      <w:proofErr w:type="spellStart"/>
+      <w:r>
+        <w:rPr>
+          <w:color w:val="275317" w:themeColor="accent6" w:themeShade="80"/>
+        </w:rPr>
+        <w:t>associaiotn</w:t>
+      </w:r>
+      <w:proofErr w:type="spellEnd"/>
+      <w:r>
+        <w:rPr>
+          <w:color w:val="275317" w:themeColor="accent6" w:themeShade="80"/>
+        </w:rPr>
+        <w:t xml:space="preserve"> « </w:t>
+      </w:r>
+      <w:proofErr w:type="spellStart"/>
+      <w:r>
+        <w:rPr>
+          <w:color w:val="275317" w:themeColor="accent6" w:themeShade="80"/>
+        </w:rPr>
+        <w:t>film_acteur</w:t>
+      </w:r>
+      <w:proofErr w:type="spellEnd"/>
+      <w:r>
+        <w:rPr>
+          <w:color w:val="275317" w:themeColor="accent6" w:themeShade="80"/>
+        </w:rPr>
+        <w:t> »</w:t>
       </w:r>
     </w:p>
     <w:p>
-      <w:r>
-        <w:t xml:space="preserve">1 film est catégorisé par </w:t>
-      </w:r>
-      <w:r>
-        <w:t xml:space="preserve">1 ou </w:t>
-      </w:r>
-      <w:r>
-        <w:rPr>
-          <w:b/>
-          <w:bCs/>
-        </w:rPr>
-        <w:t>plusieurs</w:t>
-      </w:r>
-      <w:r>
-        <w:t xml:space="preserve"> </w:t>
-      </w:r>
-      <w:r>
-        <w:t>genre</w:t>
-      </w:r>
-      <w:r>
-        <w:t>s</w:t>
-      </w:r>
-      <w:r>
-        <w:br/>
-        <w:t xml:space="preserve">1 genre </w:t>
-      </w:r>
-      <w:r>
-        <w:t>catégorise</w:t>
-      </w:r>
-      <w:r>
-        <w:t xml:space="preserve"> </w:t>
-      </w:r>
-      <w:r>
-        <w:t>0</w:t>
-      </w:r>
-      <w:r>
-        <w:t xml:space="preserve"> ou </w:t>
-      </w:r>
-      <w:r>
-        <w:rPr>
-          <w:b/>
-          <w:bCs/>
-        </w:rPr>
-        <w:t>plusieurs</w:t>
-      </w:r>
-      <w:r>
-        <w:t xml:space="preserve"> film</w:t>
-      </w:r>
-      <w:r>
-        <w:t>s</w:t>
+      <w:pPr>
+        <w:rPr>
+          <w:color w:val="275317" w:themeColor="accent6" w:themeShade="80"/>
+        </w:rPr>
+      </w:pPr>
+      <w:r>
+        <w:rPr>
+          <w:color w:val="275317" w:themeColor="accent6" w:themeShade="80"/>
+        </w:rPr>
+        <w:t>La table « </w:t>
+      </w:r>
+      <w:proofErr w:type="spellStart"/>
+      <w:r>
+        <w:rPr>
+          <w:color w:val="275317" w:themeColor="accent6" w:themeShade="80"/>
+        </w:rPr>
+        <w:t>film_acteur</w:t>
+      </w:r>
+      <w:proofErr w:type="spellEnd"/>
+      <w:r>
+        <w:rPr>
+          <w:color w:val="275317" w:themeColor="accent6" w:themeShade="80"/>
+        </w:rPr>
+        <w:t xml:space="preserve"> est</w:t>
+      </w:r>
+      <w:r>
+        <w:rPr>
+          <w:color w:val="275317" w:themeColor="accent6" w:themeShade="80"/>
+        </w:rPr>
+        <w:t xml:space="preserve"> le résultat </w:t>
+      </w:r>
+      <w:r>
+        <w:rPr>
+          <w:color w:val="275317" w:themeColor="accent6" w:themeShade="80"/>
+        </w:rPr>
+        <w:t xml:space="preserve">de la transformation </w:t>
+      </w:r>
+      <w:r>
+        <w:rPr>
+          <w:color w:val="275317" w:themeColor="accent6" w:themeShade="80"/>
+        </w:rPr>
+        <w:t>de l’association « jouer » dans le modèle conceptuel.</w:t>
       </w:r>
     </w:p>
     <w:p>
-      <w:r>
-        <w:t xml:space="preserve">1 film est joué par 1 ou </w:t>
-      </w:r>
-      <w:r>
-        <w:rPr>
-          <w:b/>
-          <w:bCs/>
-        </w:rPr>
-        <w:t>plusieurs</w:t>
-      </w:r>
-      <w:r>
-        <w:t xml:space="preserve"> acteurs</w:t>
-      </w:r>
-      <w:r>
-        <w:br/>
-      </w:r>
-      <w:r>
-        <w:t>1 acteur</w:t>
-      </w:r>
-      <w:r>
-        <w:t xml:space="preserve"> </w:t>
-      </w:r>
-      <w:r>
-        <w:t xml:space="preserve">joue dans 0 ou </w:t>
-      </w:r>
-      <w:r>
-        <w:rPr>
-          <w:b/>
-          <w:bCs/>
-        </w:rPr>
-        <w:t>plusieurs</w:t>
-      </w:r>
-      <w:r>
-        <w:t xml:space="preserve"> films</w:t>
+      <w:pPr>
+        <w:pStyle w:val="Titre2"/>
+        <w:rPr>
+          <w:color w:val="275317" w:themeColor="accent6" w:themeShade="80"/>
+        </w:rPr>
+      </w:pPr>
+      <w:r>
+        <w:t xml:space="preserve">Ajout des associations entre les tables </w:t>
+      </w:r>
+      <w:r>
+        <w:t>(</w:t>
+      </w:r>
+      <w:r>
+        <w:t>clés étrangères)</w:t>
+      </w:r>
+    </w:p>
+    <w:p/>
+    <w:p>
+      <w:pPr>
+        <w:pStyle w:val="Titre2"/>
+      </w:pPr>
+      <w:r>
+        <w:t>Création du jeu d’essai</w:t>
       </w:r>
     </w:p>
     <w:p>
       <w:r>
-        <w:t>1 film</w:t>
-      </w:r>
-      <w:r>
-        <w:t xml:space="preserve"> correspond à 1 ou </w:t>
-      </w:r>
-      <w:r>
-        <w:rPr>
-          <w:b/>
-          <w:bCs/>
-        </w:rPr>
-        <w:t>plusieurs</w:t>
-      </w:r>
-      <w:r>
-        <w:t xml:space="preserve"> </w:t>
-      </w:r>
-      <w:r>
-        <w:t xml:space="preserve"> vidéo</w:t>
-      </w:r>
-      <w:r>
-        <w:t>s</w:t>
-      </w:r>
-      <w:r>
-        <w:br/>
-        <w:t xml:space="preserve">1 vidéo </w:t>
-      </w:r>
-      <w:r>
-        <w:t xml:space="preserve">correspond à </w:t>
-      </w:r>
-      <w:r>
-        <w:rPr>
-          <w:b/>
-          <w:bCs/>
-        </w:rPr>
-        <w:t>1 seul</w:t>
-      </w:r>
-      <w:r>
-        <w:t xml:space="preserve"> film</w:t>
+        <w:t xml:space="preserve">Le jeu d’essai sont des données </w:t>
+      </w:r>
+      <w:r>
+        <w:t>factices</w:t>
+      </w:r>
+      <w:r>
+        <w:t xml:space="preserve"> (mais qui </w:t>
+      </w:r>
+      <w:r>
+        <w:t>doivent</w:t>
+      </w:r>
+      <w:r>
+        <w:t xml:space="preserve"> être </w:t>
+      </w:r>
+      <w:r>
+        <w:t>cohérentes</w:t>
+      </w:r>
+      <w:r>
+        <w:t>) qui sont insérées dans les tables créées afin de pouvoir tester la base de données.</w:t>
       </w:r>
     </w:p>
-    <w:p>
-      <w:r>
-        <w:t xml:space="preserve">1 film est loué par 0 ou </w:t>
-      </w:r>
-      <w:r>
-        <w:rPr>
-          <w:b/>
-          <w:bCs/>
-        </w:rPr>
-        <w:t>plusieurs</w:t>
-      </w:r>
-      <w:r>
-        <w:t xml:space="preserve"> clients</w:t>
-      </w:r>
-      <w:r>
-        <w:br/>
-        <w:t xml:space="preserve">1 client loue </w:t>
-      </w:r>
-      <w:r>
-        <w:t xml:space="preserve">0 ou </w:t>
-      </w:r>
-      <w:r>
-        <w:rPr>
-          <w:b/>
-          <w:bCs/>
-        </w:rPr>
-        <w:t>plusieurs</w:t>
-      </w:r>
-      <w:r>
-        <w:t xml:space="preserve"> films</w:t>
-      </w:r>
-    </w:p>
-    <w:p>
-      <w:r>
-        <w:t xml:space="preserve">1 genre </w:t>
-      </w:r>
-      <w:r>
-        <w:t>est ap</w:t>
-      </w:r>
-      <w:r>
-        <w:t>p</w:t>
-      </w:r>
-      <w:r>
-        <w:t>récié</w:t>
-      </w:r>
-      <w:r>
-        <w:t xml:space="preserve"> </w:t>
-      </w:r>
-      <w:r>
-        <w:t>par</w:t>
-      </w:r>
-      <w:r>
-        <w:t xml:space="preserve"> </w:t>
-      </w:r>
-      <w:r>
-        <w:t xml:space="preserve">0 ou </w:t>
-      </w:r>
-      <w:r>
-        <w:rPr>
-          <w:b/>
-          <w:bCs/>
-        </w:rPr>
-        <w:t>plusieurs</w:t>
-      </w:r>
-      <w:r>
-        <w:t xml:space="preserve"> type</w:t>
-      </w:r>
-      <w:r>
-        <w:t>s</w:t>
-      </w:r>
-      <w:r>
-        <w:t xml:space="preserve"> de public</w:t>
-      </w:r>
-      <w:r>
-        <w:br/>
-      </w:r>
-      <w:r>
-        <w:t>1 type de public</w:t>
-      </w:r>
-      <w:r>
-        <w:t xml:space="preserve"> </w:t>
-      </w:r>
-      <w:r>
-        <w:t xml:space="preserve">peut </w:t>
-      </w:r>
-      <w:r>
-        <w:t>apprécie</w:t>
-      </w:r>
-      <w:r>
-        <w:t>r</w:t>
-      </w:r>
-      <w:r>
-        <w:t xml:space="preserve"> 0 ou </w:t>
-      </w:r>
-      <w:r>
-        <w:rPr>
-          <w:b/>
-          <w:bCs/>
-        </w:rPr>
-        <w:t>plusieurs</w:t>
-      </w:r>
-      <w:r>
-        <w:t xml:space="preserve"> genre</w:t>
-      </w:r>
-      <w:r>
-        <w:t>s</w:t>
-      </w:r>
-    </w:p>
+    <w:p/>
     <w:sectPr>
       <w:pgSz w:w="11906" w:h="16838"/>
-      <w:pgMar w:top="426" w:right="1417" w:bottom="709" w:left="709" w:header="708" w:footer="708" w:gutter="0"/>
+      <w:pgMar w:top="426" w:right="991" w:bottom="709" w:left="709" w:header="708" w:footer="708" w:gutter="0"/>
       <w:cols w:space="708"/>
       <w:docGrid w:linePitch="360"/>
     </w:sectPr>

</xml_diff>